<commit_message>
Modification de color ajout de slider
</commit_message>
<xml_diff>
--- a/Rapports.docx
+++ b/Rapports.docx
@@ -6,16 +6,1174 @@
       <w:pPr>
         <w:pStyle w:val="Titre1"/>
       </w:pPr>
-      <w:r>
-        <w:t>Page de garde :</w:t>
-      </w:r>
-    </w:p>
+      <w:bookmarkStart w:id="0" w:name="_Toc93246345"/>
+      <w:r>
+        <w:t>Sommaire :</w:t>
+      </w:r>
+      <w:bookmarkEnd w:id="0"/>
+    </w:p>
+    <w:p>
+      <w:pPr>
+        <w:pStyle w:val="TM1"/>
+        <w:tabs>
+          <w:tab w:val="right" w:leader="dot" w:pos="9062"/>
+        </w:tabs>
+        <w:spacing w:line="480" w:lineRule="auto"/>
+        <w:rPr>
+          <w:noProof/>
+          <w:lang w:eastAsia="fr-FR"/>
+        </w:rPr>
+      </w:pPr>
+      <w:r>
+        <w:fldChar w:fldCharType="begin"/>
+      </w:r>
+      <w:r>
+        <w:instrText xml:space="preserve"> TOC \o "1-3" \u </w:instrText>
+      </w:r>
+      <w:r>
+        <w:fldChar w:fldCharType="separate"/>
+      </w:r>
+      <w:r>
+        <w:rPr>
+          <w:noProof/>
+        </w:rPr>
+        <w:t>Sommaire :</w:t>
+      </w:r>
+      <w:r>
+        <w:rPr>
+          <w:noProof/>
+        </w:rPr>
+        <w:tab/>
+      </w:r>
+      <w:r>
+        <w:rPr>
+          <w:noProof/>
+        </w:rPr>
+        <w:fldChar w:fldCharType="begin"/>
+      </w:r>
+      <w:r>
+        <w:rPr>
+          <w:noProof/>
+        </w:rPr>
+        <w:instrText xml:space="preserve"> PAGEREF _Toc93246345 \h </w:instrText>
+      </w:r>
+      <w:r>
+        <w:rPr>
+          <w:noProof/>
+        </w:rPr>
+      </w:r>
+      <w:r>
+        <w:rPr>
+          <w:noProof/>
+        </w:rPr>
+        <w:fldChar w:fldCharType="separate"/>
+      </w:r>
+      <w:r>
+        <w:rPr>
+          <w:noProof/>
+        </w:rPr>
+        <w:t>1</w:t>
+      </w:r>
+      <w:r>
+        <w:rPr>
+          <w:noProof/>
+        </w:rPr>
+        <w:fldChar w:fldCharType="end"/>
+      </w:r>
+    </w:p>
+    <w:p>
+      <w:pPr>
+        <w:pStyle w:val="TM1"/>
+        <w:tabs>
+          <w:tab w:val="right" w:leader="dot" w:pos="9062"/>
+        </w:tabs>
+        <w:spacing w:line="480" w:lineRule="auto"/>
+        <w:jc w:val="both"/>
+        <w:rPr>
+          <w:noProof/>
+          <w:lang w:eastAsia="fr-FR"/>
+        </w:rPr>
+      </w:pPr>
+      <w:r>
+        <w:rPr>
+          <w:noProof/>
+        </w:rPr>
+        <w:t>Intro :</w:t>
+      </w:r>
+      <w:r>
+        <w:rPr>
+          <w:noProof/>
+        </w:rPr>
+        <w:tab/>
+      </w:r>
+      <w:r>
+        <w:rPr>
+          <w:noProof/>
+        </w:rPr>
+        <w:fldChar w:fldCharType="begin"/>
+      </w:r>
+      <w:r>
+        <w:rPr>
+          <w:noProof/>
+        </w:rPr>
+        <w:instrText xml:space="preserve"> PAGEREF _Toc93246346 \h </w:instrText>
+      </w:r>
+      <w:r>
+        <w:rPr>
+          <w:noProof/>
+        </w:rPr>
+      </w:r>
+      <w:r>
+        <w:rPr>
+          <w:noProof/>
+        </w:rPr>
+        <w:fldChar w:fldCharType="separate"/>
+      </w:r>
+      <w:r>
+        <w:rPr>
+          <w:noProof/>
+        </w:rPr>
+        <w:t>1</w:t>
+      </w:r>
+      <w:r>
+        <w:rPr>
+          <w:noProof/>
+        </w:rPr>
+        <w:fldChar w:fldCharType="end"/>
+      </w:r>
+    </w:p>
+    <w:p>
+      <w:pPr>
+        <w:pStyle w:val="TM1"/>
+        <w:tabs>
+          <w:tab w:val="right" w:leader="dot" w:pos="9062"/>
+        </w:tabs>
+        <w:spacing w:line="480" w:lineRule="auto"/>
+        <w:jc w:val="both"/>
+        <w:rPr>
+          <w:noProof/>
+          <w:lang w:eastAsia="fr-FR"/>
+        </w:rPr>
+      </w:pPr>
+      <w:r>
+        <w:rPr>
+          <w:noProof/>
+        </w:rPr>
+        <w:t>Détail du travail effectué :</w:t>
+      </w:r>
+      <w:r>
+        <w:rPr>
+          <w:noProof/>
+        </w:rPr>
+        <w:tab/>
+      </w:r>
+      <w:r>
+        <w:rPr>
+          <w:noProof/>
+        </w:rPr>
+        <w:fldChar w:fldCharType="begin"/>
+      </w:r>
+      <w:r>
+        <w:rPr>
+          <w:noProof/>
+        </w:rPr>
+        <w:instrText xml:space="preserve"> PAGEREF _Toc93246347 \h </w:instrText>
+      </w:r>
+      <w:r>
+        <w:rPr>
+          <w:noProof/>
+        </w:rPr>
+      </w:r>
+      <w:r>
+        <w:rPr>
+          <w:noProof/>
+        </w:rPr>
+        <w:fldChar w:fldCharType="separate"/>
+      </w:r>
+      <w:r>
+        <w:rPr>
+          <w:noProof/>
+        </w:rPr>
+        <w:t>1</w:t>
+      </w:r>
+      <w:r>
+        <w:rPr>
+          <w:noProof/>
+        </w:rPr>
+        <w:fldChar w:fldCharType="end"/>
+      </w:r>
+    </w:p>
+    <w:p>
+      <w:pPr>
+        <w:pStyle w:val="TM2"/>
+        <w:tabs>
+          <w:tab w:val="right" w:leader="dot" w:pos="9062"/>
+        </w:tabs>
+        <w:spacing w:line="480" w:lineRule="auto"/>
+        <w:jc w:val="both"/>
+        <w:rPr>
+          <w:noProof/>
+          <w:lang w:val="en-CA" w:eastAsia="fr-FR"/>
+        </w:rPr>
+      </w:pPr>
+      <w:r>
+        <w:rPr>
+          <w:noProof/>
+          <w:lang w:val="en-CA"/>
+        </w:rPr>
+        <w:t>Git hub</w:t>
+      </w:r>
+      <w:r>
+        <w:rPr>
+          <w:noProof/>
+          <w:lang w:val="en-CA"/>
+        </w:rPr>
+        <w:tab/>
+      </w:r>
+      <w:r>
+        <w:rPr>
+          <w:noProof/>
+        </w:rPr>
+        <w:fldChar w:fldCharType="begin"/>
+      </w:r>
+      <w:r>
+        <w:rPr>
+          <w:noProof/>
+          <w:lang w:val="en-CA"/>
+        </w:rPr>
+        <w:instrText xml:space="preserve"> PAGEREF _Toc93246348 \h </w:instrText>
+      </w:r>
+      <w:r>
+        <w:rPr>
+          <w:noProof/>
+        </w:rPr>
+      </w:r>
+      <w:r>
+        <w:rPr>
+          <w:noProof/>
+        </w:rPr>
+        <w:fldChar w:fldCharType="separate"/>
+      </w:r>
+      <w:r>
+        <w:rPr>
+          <w:noProof/>
+          <w:lang w:val="en-CA"/>
+        </w:rPr>
+        <w:t>3</w:t>
+      </w:r>
+      <w:r>
+        <w:rPr>
+          <w:noProof/>
+        </w:rPr>
+        <w:fldChar w:fldCharType="end"/>
+      </w:r>
+    </w:p>
+    <w:p>
+      <w:pPr>
+        <w:pStyle w:val="TM2"/>
+        <w:tabs>
+          <w:tab w:val="right" w:leader="dot" w:pos="9062"/>
+        </w:tabs>
+        <w:spacing w:line="480" w:lineRule="auto"/>
+        <w:jc w:val="both"/>
+        <w:rPr>
+          <w:noProof/>
+          <w:lang w:val="en-CA" w:eastAsia="fr-FR"/>
+        </w:rPr>
+      </w:pPr>
+      <w:r>
+        <w:rPr>
+          <w:noProof/>
+          <w:lang w:val="en-GB"/>
+        </w:rPr>
+        <w:t>Labview</w:t>
+      </w:r>
+      <w:r>
+        <w:rPr>
+          <w:noProof/>
+          <w:lang w:val="en-CA"/>
+        </w:rPr>
+        <w:tab/>
+      </w:r>
+      <w:r>
+        <w:rPr>
+          <w:noProof/>
+        </w:rPr>
+        <w:fldChar w:fldCharType="begin"/>
+      </w:r>
+      <w:r>
+        <w:rPr>
+          <w:noProof/>
+          <w:lang w:val="en-CA"/>
+        </w:rPr>
+        <w:instrText xml:space="preserve"> PAGEREF _Toc93246349 \h </w:instrText>
+      </w:r>
+      <w:r>
+        <w:rPr>
+          <w:noProof/>
+        </w:rPr>
+      </w:r>
+      <w:r>
+        <w:rPr>
+          <w:noProof/>
+        </w:rPr>
+        <w:fldChar w:fldCharType="separate"/>
+      </w:r>
+      <w:r>
+        <w:rPr>
+          <w:noProof/>
+          <w:lang w:val="en-CA"/>
+        </w:rPr>
+        <w:t>4</w:t>
+      </w:r>
+      <w:r>
+        <w:rPr>
+          <w:noProof/>
+        </w:rPr>
+        <w:fldChar w:fldCharType="end"/>
+      </w:r>
+    </w:p>
+    <w:p>
+      <w:pPr>
+        <w:pStyle w:val="TM2"/>
+        <w:tabs>
+          <w:tab w:val="right" w:leader="dot" w:pos="9062"/>
+        </w:tabs>
+        <w:spacing w:line="480" w:lineRule="auto"/>
+        <w:jc w:val="both"/>
+        <w:rPr>
+          <w:noProof/>
+          <w:lang w:val="en-CA" w:eastAsia="fr-FR"/>
+        </w:rPr>
+      </w:pPr>
+      <w:r>
+        <w:rPr>
+          <w:noProof/>
+          <w:lang w:val="en-CA"/>
+        </w:rPr>
+        <w:t>Notes lab view</w:t>
+      </w:r>
+      <w:r>
+        <w:rPr>
+          <w:noProof/>
+          <w:lang w:val="en-CA"/>
+        </w:rPr>
+        <w:tab/>
+      </w:r>
+      <w:r>
+        <w:rPr>
+          <w:noProof/>
+        </w:rPr>
+        <w:fldChar w:fldCharType="begin"/>
+      </w:r>
+      <w:r>
+        <w:rPr>
+          <w:noProof/>
+          <w:lang w:val="en-CA"/>
+        </w:rPr>
+        <w:instrText xml:space="preserve"> PAGEREF _Toc93246350 \h </w:instrText>
+      </w:r>
+      <w:r>
+        <w:rPr>
+          <w:noProof/>
+        </w:rPr>
+      </w:r>
+      <w:r>
+        <w:rPr>
+          <w:noProof/>
+        </w:rPr>
+        <w:fldChar w:fldCharType="separate"/>
+      </w:r>
+      <w:r>
+        <w:rPr>
+          <w:noProof/>
+          <w:lang w:val="en-CA"/>
+        </w:rPr>
+        <w:t>4</w:t>
+      </w:r>
+      <w:r>
+        <w:rPr>
+          <w:noProof/>
+        </w:rPr>
+        <w:fldChar w:fldCharType="end"/>
+      </w:r>
+    </w:p>
+    <w:p>
+      <w:pPr>
+        <w:pStyle w:val="TM2"/>
+        <w:tabs>
+          <w:tab w:val="right" w:leader="dot" w:pos="9062"/>
+        </w:tabs>
+        <w:spacing w:line="480" w:lineRule="auto"/>
+        <w:jc w:val="both"/>
+        <w:rPr>
+          <w:noProof/>
+          <w:lang w:val="en-CA" w:eastAsia="fr-FR"/>
+        </w:rPr>
+      </w:pPr>
+      <w:r>
+        <w:rPr>
+          <w:noProof/>
+          <w:lang w:val="en-GB"/>
+        </w:rPr>
+        <w:t>Application android</w:t>
+      </w:r>
+      <w:r>
+        <w:rPr>
+          <w:noProof/>
+          <w:lang w:val="en-CA"/>
+        </w:rPr>
+        <w:tab/>
+      </w:r>
+      <w:r>
+        <w:rPr>
+          <w:noProof/>
+        </w:rPr>
+        <w:fldChar w:fldCharType="begin"/>
+      </w:r>
+      <w:r>
+        <w:rPr>
+          <w:noProof/>
+          <w:lang w:val="en-CA"/>
+        </w:rPr>
+        <w:instrText xml:space="preserve"> PAGEREF _Toc93246351 \h </w:instrText>
+      </w:r>
+      <w:r>
+        <w:rPr>
+          <w:noProof/>
+        </w:rPr>
+      </w:r>
+      <w:r>
+        <w:rPr>
+          <w:noProof/>
+        </w:rPr>
+        <w:fldChar w:fldCharType="separate"/>
+      </w:r>
+      <w:r>
+        <w:rPr>
+          <w:noProof/>
+          <w:lang w:val="en-CA"/>
+        </w:rPr>
+        <w:t>4</w:t>
+      </w:r>
+      <w:r>
+        <w:rPr>
+          <w:noProof/>
+        </w:rPr>
+        <w:fldChar w:fldCharType="end"/>
+      </w:r>
+    </w:p>
+    <w:p>
+      <w:pPr>
+        <w:pStyle w:val="TM1"/>
+        <w:tabs>
+          <w:tab w:val="right" w:leader="dot" w:pos="9062"/>
+        </w:tabs>
+        <w:spacing w:line="480" w:lineRule="auto"/>
+        <w:jc w:val="both"/>
+        <w:rPr>
+          <w:noProof/>
+          <w:lang w:val="en-CA" w:eastAsia="fr-FR"/>
+        </w:rPr>
+      </w:pPr>
+      <w:r>
+        <w:rPr>
+          <w:noProof/>
+          <w:lang w:val="en-GB"/>
+        </w:rPr>
+        <w:t>Conclusion :</w:t>
+      </w:r>
+      <w:r>
+        <w:rPr>
+          <w:noProof/>
+          <w:lang w:val="en-CA"/>
+        </w:rPr>
+        <w:tab/>
+      </w:r>
+      <w:r>
+        <w:rPr>
+          <w:noProof/>
+        </w:rPr>
+        <w:fldChar w:fldCharType="begin"/>
+      </w:r>
+      <w:r>
+        <w:rPr>
+          <w:noProof/>
+          <w:lang w:val="en-CA"/>
+        </w:rPr>
+        <w:instrText xml:space="preserve"> PAGEREF _Toc93246352 \h </w:instrText>
+      </w:r>
+      <w:r>
+        <w:rPr>
+          <w:noProof/>
+        </w:rPr>
+      </w:r>
+      <w:r>
+        <w:rPr>
+          <w:noProof/>
+        </w:rPr>
+        <w:fldChar w:fldCharType="separate"/>
+      </w:r>
+      <w:r>
+        <w:rPr>
+          <w:noProof/>
+          <w:lang w:val="en-CA"/>
+        </w:rPr>
+        <w:t>4</w:t>
+      </w:r>
+      <w:r>
+        <w:rPr>
+          <w:noProof/>
+        </w:rPr>
+        <w:fldChar w:fldCharType="end"/>
+      </w:r>
+    </w:p>
+    <w:p>
+      <w:pPr>
+        <w:pStyle w:val="TM1"/>
+        <w:tabs>
+          <w:tab w:val="right" w:leader="dot" w:pos="9062"/>
+        </w:tabs>
+        <w:spacing w:line="480" w:lineRule="auto"/>
+        <w:jc w:val="both"/>
+        <w:rPr>
+          <w:noProof/>
+          <w:lang w:val="en-CA" w:eastAsia="fr-FR"/>
+        </w:rPr>
+      </w:pPr>
+      <w:r>
+        <w:rPr>
+          <w:noProof/>
+          <w:lang w:val="en-GB"/>
+        </w:rPr>
+        <w:t>Annexes</w:t>
+      </w:r>
+      <w:r>
+        <w:rPr>
+          <w:noProof/>
+          <w:lang w:val="en-CA"/>
+        </w:rPr>
+        <w:tab/>
+      </w:r>
+      <w:r>
+        <w:rPr>
+          <w:noProof/>
+        </w:rPr>
+        <w:fldChar w:fldCharType="begin"/>
+      </w:r>
+      <w:r>
+        <w:rPr>
+          <w:noProof/>
+          <w:lang w:val="en-CA"/>
+        </w:rPr>
+        <w:instrText xml:space="preserve"> PAGEREF _Toc93246353 \h </w:instrText>
+      </w:r>
+      <w:r>
+        <w:rPr>
+          <w:noProof/>
+        </w:rPr>
+      </w:r>
+      <w:r>
+        <w:rPr>
+          <w:noProof/>
+        </w:rPr>
+        <w:fldChar w:fldCharType="separate"/>
+      </w:r>
+      <w:r>
+        <w:rPr>
+          <w:noProof/>
+          <w:lang w:val="en-CA"/>
+        </w:rPr>
+        <w:t>4</w:t>
+      </w:r>
+      <w:r>
+        <w:rPr>
+          <w:noProof/>
+        </w:rPr>
+        <w:fldChar w:fldCharType="end"/>
+      </w:r>
+    </w:p>
+    <w:p>
+      <w:pPr>
+        <w:pStyle w:val="TM1"/>
+        <w:tabs>
+          <w:tab w:val="right" w:leader="dot" w:pos="9062"/>
+        </w:tabs>
+        <w:spacing w:line="480" w:lineRule="auto"/>
+        <w:jc w:val="both"/>
+        <w:rPr>
+          <w:noProof/>
+          <w:lang w:val="en-CA" w:eastAsia="fr-FR"/>
+        </w:rPr>
+      </w:pPr>
+      <w:r>
+        <w:rPr>
+          <w:noProof/>
+          <w:lang w:val="en-GB"/>
+        </w:rPr>
+        <w:t>Glossiare</w:t>
+      </w:r>
+      <w:r>
+        <w:rPr>
+          <w:noProof/>
+          <w:lang w:val="en-CA"/>
+        </w:rPr>
+        <w:tab/>
+      </w:r>
+      <w:r>
+        <w:rPr>
+          <w:noProof/>
+        </w:rPr>
+        <w:fldChar w:fldCharType="begin"/>
+      </w:r>
+      <w:r>
+        <w:rPr>
+          <w:noProof/>
+          <w:lang w:val="en-CA"/>
+        </w:rPr>
+        <w:instrText xml:space="preserve"> PAGEREF _Toc93246354 \h </w:instrText>
+      </w:r>
+      <w:r>
+        <w:rPr>
+          <w:noProof/>
+        </w:rPr>
+      </w:r>
+      <w:r>
+        <w:rPr>
+          <w:noProof/>
+        </w:rPr>
+        <w:fldChar w:fldCharType="separate"/>
+      </w:r>
+      <w:r>
+        <w:rPr>
+          <w:noProof/>
+          <w:lang w:val="en-CA"/>
+        </w:rPr>
+        <w:t>4</w:t>
+      </w:r>
+      <w:r>
+        <w:rPr>
+          <w:noProof/>
+        </w:rPr>
+        <w:fldChar w:fldCharType="end"/>
+      </w:r>
+    </w:p>
+    <w:p>
+      <w:pPr>
+        <w:pStyle w:val="TM2"/>
+        <w:tabs>
+          <w:tab w:val="right" w:leader="dot" w:pos="9062"/>
+        </w:tabs>
+        <w:spacing w:line="480" w:lineRule="auto"/>
+        <w:jc w:val="both"/>
+        <w:rPr>
+          <w:noProof/>
+          <w:lang w:val="en-CA" w:eastAsia="fr-FR"/>
+        </w:rPr>
+      </w:pPr>
+      <w:r>
+        <w:rPr>
+          <w:noProof/>
+          <w:lang w:val="en-GB"/>
+        </w:rPr>
+        <w:t>Github</w:t>
+      </w:r>
+      <w:r>
+        <w:rPr>
+          <w:noProof/>
+          <w:lang w:val="en-CA"/>
+        </w:rPr>
+        <w:tab/>
+      </w:r>
+      <w:r>
+        <w:rPr>
+          <w:noProof/>
+        </w:rPr>
+        <w:fldChar w:fldCharType="begin"/>
+      </w:r>
+      <w:r>
+        <w:rPr>
+          <w:noProof/>
+          <w:lang w:val="en-CA"/>
+        </w:rPr>
+        <w:instrText xml:space="preserve"> PAGEREF _Toc93246355 \h </w:instrText>
+      </w:r>
+      <w:r>
+        <w:rPr>
+          <w:noProof/>
+        </w:rPr>
+      </w:r>
+      <w:r>
+        <w:rPr>
+          <w:noProof/>
+        </w:rPr>
+        <w:fldChar w:fldCharType="separate"/>
+      </w:r>
+      <w:r>
+        <w:rPr>
+          <w:noProof/>
+          <w:lang w:val="en-CA"/>
+        </w:rPr>
+        <w:t>4</w:t>
+      </w:r>
+      <w:r>
+        <w:rPr>
+          <w:noProof/>
+        </w:rPr>
+        <w:fldChar w:fldCharType="end"/>
+      </w:r>
+    </w:p>
+    <w:p>
+      <w:pPr>
+        <w:pStyle w:val="TM2"/>
+        <w:tabs>
+          <w:tab w:val="right" w:leader="dot" w:pos="9062"/>
+        </w:tabs>
+        <w:spacing w:line="480" w:lineRule="auto"/>
+        <w:jc w:val="both"/>
+        <w:rPr>
+          <w:noProof/>
+          <w:lang w:val="en-CA" w:eastAsia="fr-FR"/>
+        </w:rPr>
+      </w:pPr>
+      <w:r>
+        <w:rPr>
+          <w:noProof/>
+          <w:lang w:val="en-CA"/>
+        </w:rPr>
+        <w:t>LabView</w:t>
+      </w:r>
+      <w:r>
+        <w:rPr>
+          <w:noProof/>
+          <w:lang w:val="en-CA"/>
+        </w:rPr>
+        <w:tab/>
+      </w:r>
+      <w:r>
+        <w:rPr>
+          <w:noProof/>
+        </w:rPr>
+        <w:fldChar w:fldCharType="begin"/>
+      </w:r>
+      <w:r>
+        <w:rPr>
+          <w:noProof/>
+          <w:lang w:val="en-CA"/>
+        </w:rPr>
+        <w:instrText xml:space="preserve"> PAGEREF _Toc93246356 \h </w:instrText>
+      </w:r>
+      <w:r>
+        <w:rPr>
+          <w:noProof/>
+        </w:rPr>
+      </w:r>
+      <w:r>
+        <w:rPr>
+          <w:noProof/>
+        </w:rPr>
+        <w:fldChar w:fldCharType="separate"/>
+      </w:r>
+      <w:r>
+        <w:rPr>
+          <w:noProof/>
+          <w:lang w:val="en-CA"/>
+        </w:rPr>
+        <w:t>7</w:t>
+      </w:r>
+      <w:r>
+        <w:rPr>
+          <w:noProof/>
+        </w:rPr>
+        <w:fldChar w:fldCharType="end"/>
+      </w:r>
+    </w:p>
+    <w:p>
+      <w:pPr>
+        <w:pStyle w:val="TM2"/>
+        <w:tabs>
+          <w:tab w:val="right" w:leader="dot" w:pos="9062"/>
+        </w:tabs>
+        <w:spacing w:line="480" w:lineRule="auto"/>
+        <w:jc w:val="both"/>
+        <w:rPr>
+          <w:noProof/>
+          <w:lang w:val="en-CA" w:eastAsia="fr-FR"/>
+        </w:rPr>
+      </w:pPr>
+      <w:r>
+        <w:rPr>
+          <w:noProof/>
+          <w:lang w:val="en-CA"/>
+        </w:rPr>
+        <w:t>Android studio</w:t>
+      </w:r>
+      <w:r>
+        <w:rPr>
+          <w:noProof/>
+          <w:lang w:val="en-CA"/>
+        </w:rPr>
+        <w:tab/>
+      </w:r>
+      <w:r>
+        <w:rPr>
+          <w:noProof/>
+        </w:rPr>
+        <w:fldChar w:fldCharType="begin"/>
+      </w:r>
+      <w:r>
+        <w:rPr>
+          <w:noProof/>
+          <w:lang w:val="en-CA"/>
+        </w:rPr>
+        <w:instrText xml:space="preserve"> PAGEREF _Toc93246357 \h </w:instrText>
+      </w:r>
+      <w:r>
+        <w:rPr>
+          <w:noProof/>
+        </w:rPr>
+      </w:r>
+      <w:r>
+        <w:rPr>
+          <w:noProof/>
+        </w:rPr>
+        <w:fldChar w:fldCharType="separate"/>
+      </w:r>
+      <w:r>
+        <w:rPr>
+          <w:noProof/>
+          <w:lang w:val="en-CA"/>
+        </w:rPr>
+        <w:t>8</w:t>
+      </w:r>
+      <w:r>
+        <w:rPr>
+          <w:noProof/>
+        </w:rPr>
+        <w:fldChar w:fldCharType="end"/>
+      </w:r>
+    </w:p>
+    <w:p>
+      <w:pPr>
+        <w:pStyle w:val="TM1"/>
+        <w:tabs>
+          <w:tab w:val="right" w:leader="dot" w:pos="9062"/>
+        </w:tabs>
+        <w:spacing w:line="480" w:lineRule="auto"/>
+        <w:jc w:val="both"/>
+        <w:rPr>
+          <w:noProof/>
+          <w:lang w:eastAsia="fr-FR"/>
+        </w:rPr>
+      </w:pPr>
+      <w:r>
+        <w:rPr>
+          <w:noProof/>
+        </w:rPr>
+        <w:t>Bibliographie</w:t>
+      </w:r>
+      <w:r>
+        <w:rPr>
+          <w:noProof/>
+        </w:rPr>
+        <w:tab/>
+      </w:r>
+      <w:r>
+        <w:rPr>
+          <w:noProof/>
+        </w:rPr>
+        <w:fldChar w:fldCharType="begin"/>
+      </w:r>
+      <w:r>
+        <w:rPr>
+          <w:noProof/>
+        </w:rPr>
+        <w:instrText xml:space="preserve"> PAGEREF _Toc93246358 \h </w:instrText>
+      </w:r>
+      <w:r>
+        <w:rPr>
+          <w:noProof/>
+        </w:rPr>
+      </w:r>
+      <w:r>
+        <w:rPr>
+          <w:noProof/>
+        </w:rPr>
+        <w:fldChar w:fldCharType="separate"/>
+      </w:r>
+      <w:r>
+        <w:rPr>
+          <w:noProof/>
+        </w:rPr>
+        <w:t>9</w:t>
+      </w:r>
+      <w:r>
+        <w:rPr>
+          <w:noProof/>
+        </w:rPr>
+        <w:fldChar w:fldCharType="end"/>
+      </w:r>
+    </w:p>
+    <w:p>
+      <w:pPr>
+        <w:pStyle w:val="TM2"/>
+        <w:tabs>
+          <w:tab w:val="right" w:leader="dot" w:pos="9062"/>
+        </w:tabs>
+        <w:spacing w:line="480" w:lineRule="auto"/>
+        <w:jc w:val="both"/>
+        <w:rPr>
+          <w:noProof/>
+          <w:lang w:eastAsia="fr-FR"/>
+        </w:rPr>
+      </w:pPr>
+      <w:r>
+        <w:rPr>
+          <w:noProof/>
+        </w:rPr>
+        <w:t>Github</w:t>
+      </w:r>
+      <w:r>
+        <w:rPr>
+          <w:noProof/>
+        </w:rPr>
+        <w:tab/>
+      </w:r>
+      <w:r>
+        <w:rPr>
+          <w:noProof/>
+        </w:rPr>
+        <w:fldChar w:fldCharType="begin"/>
+      </w:r>
+      <w:r>
+        <w:rPr>
+          <w:noProof/>
+        </w:rPr>
+        <w:instrText xml:space="preserve"> PAGEREF _Toc93246359 \h </w:instrText>
+      </w:r>
+      <w:r>
+        <w:rPr>
+          <w:noProof/>
+        </w:rPr>
+      </w:r>
+      <w:r>
+        <w:rPr>
+          <w:noProof/>
+        </w:rPr>
+        <w:fldChar w:fldCharType="separate"/>
+      </w:r>
+      <w:r>
+        <w:rPr>
+          <w:noProof/>
+        </w:rPr>
+        <w:t>9</w:t>
+      </w:r>
+      <w:r>
+        <w:rPr>
+          <w:noProof/>
+        </w:rPr>
+        <w:fldChar w:fldCharType="end"/>
+      </w:r>
+    </w:p>
+    <w:p>
+      <w:pPr>
+        <w:pStyle w:val="TM2"/>
+        <w:tabs>
+          <w:tab w:val="right" w:leader="dot" w:pos="9062"/>
+        </w:tabs>
+        <w:spacing w:line="480" w:lineRule="auto"/>
+        <w:jc w:val="both"/>
+        <w:rPr>
+          <w:noProof/>
+          <w:lang w:eastAsia="fr-FR"/>
+        </w:rPr>
+      </w:pPr>
+      <w:r>
+        <w:rPr>
+          <w:noProof/>
+        </w:rPr>
+        <w:t>Labview</w:t>
+      </w:r>
+      <w:r>
+        <w:rPr>
+          <w:noProof/>
+        </w:rPr>
+        <w:tab/>
+      </w:r>
+      <w:r>
+        <w:rPr>
+          <w:noProof/>
+        </w:rPr>
+        <w:fldChar w:fldCharType="begin"/>
+      </w:r>
+      <w:r>
+        <w:rPr>
+          <w:noProof/>
+        </w:rPr>
+        <w:instrText xml:space="preserve"> PAGEREF _Toc93246360 \h </w:instrText>
+      </w:r>
+      <w:r>
+        <w:rPr>
+          <w:noProof/>
+        </w:rPr>
+      </w:r>
+      <w:r>
+        <w:rPr>
+          <w:noProof/>
+        </w:rPr>
+        <w:fldChar w:fldCharType="separate"/>
+      </w:r>
+      <w:r>
+        <w:rPr>
+          <w:noProof/>
+        </w:rPr>
+        <w:t>9</w:t>
+      </w:r>
+      <w:r>
+        <w:rPr>
+          <w:noProof/>
+        </w:rPr>
+        <w:fldChar w:fldCharType="end"/>
+      </w:r>
+    </w:p>
+    <w:p>
+      <w:pPr>
+        <w:pStyle w:val="TM2"/>
+        <w:tabs>
+          <w:tab w:val="right" w:leader="dot" w:pos="9062"/>
+        </w:tabs>
+        <w:spacing w:line="480" w:lineRule="auto"/>
+        <w:jc w:val="both"/>
+        <w:rPr>
+          <w:noProof/>
+          <w:lang w:eastAsia="fr-FR"/>
+        </w:rPr>
+      </w:pPr>
+      <w:r>
+        <w:rPr>
+          <w:noProof/>
+        </w:rPr>
+        <w:t>android studio</w:t>
+      </w:r>
+      <w:r>
+        <w:rPr>
+          <w:noProof/>
+        </w:rPr>
+        <w:tab/>
+      </w:r>
+      <w:r>
+        <w:rPr>
+          <w:noProof/>
+        </w:rPr>
+        <w:fldChar w:fldCharType="begin"/>
+      </w:r>
+      <w:r>
+        <w:rPr>
+          <w:noProof/>
+        </w:rPr>
+        <w:instrText xml:space="preserve"> PAGEREF _Toc93246361 \h </w:instrText>
+      </w:r>
+      <w:r>
+        <w:rPr>
+          <w:noProof/>
+        </w:rPr>
+      </w:r>
+      <w:r>
+        <w:rPr>
+          <w:noProof/>
+        </w:rPr>
+        <w:fldChar w:fldCharType="separate"/>
+      </w:r>
+      <w:r>
+        <w:rPr>
+          <w:noProof/>
+        </w:rPr>
+        <w:t>9</w:t>
+      </w:r>
+      <w:r>
+        <w:rPr>
+          <w:noProof/>
+        </w:rPr>
+        <w:fldChar w:fldCharType="end"/>
+      </w:r>
+    </w:p>
+    <w:p>
+      <w:pPr>
+        <w:pStyle w:val="TM1"/>
+        <w:tabs>
+          <w:tab w:val="right" w:leader="dot" w:pos="9062"/>
+        </w:tabs>
+        <w:spacing w:line="480" w:lineRule="auto"/>
+        <w:jc w:val="both"/>
+        <w:rPr>
+          <w:noProof/>
+          <w:lang w:eastAsia="fr-FR"/>
+        </w:rPr>
+      </w:pPr>
+      <w:r>
+        <w:rPr>
+          <w:noProof/>
+        </w:rPr>
+        <w:t>Résumé</w:t>
+      </w:r>
+      <w:r>
+        <w:rPr>
+          <w:noProof/>
+        </w:rPr>
+        <w:tab/>
+      </w:r>
+      <w:r>
+        <w:rPr>
+          <w:noProof/>
+        </w:rPr>
+        <w:fldChar w:fldCharType="begin"/>
+      </w:r>
+      <w:r>
+        <w:rPr>
+          <w:noProof/>
+        </w:rPr>
+        <w:instrText xml:space="preserve"> PAGEREF _Toc93246362 \h </w:instrText>
+      </w:r>
+      <w:r>
+        <w:rPr>
+          <w:noProof/>
+        </w:rPr>
+      </w:r>
+      <w:r>
+        <w:rPr>
+          <w:noProof/>
+        </w:rPr>
+        <w:fldChar w:fldCharType="separate"/>
+      </w:r>
+      <w:r>
+        <w:rPr>
+          <w:noProof/>
+        </w:rPr>
+        <w:t>9</w:t>
+      </w:r>
+      <w:r>
+        <w:rPr>
+          <w:noProof/>
+        </w:rPr>
+        <w:fldChar w:fldCharType="end"/>
+      </w:r>
+    </w:p>
+    <w:p>
+      <w:r>
+        <w:fldChar w:fldCharType="end"/>
+      </w:r>
+    </w:p>
+    <w:p/>
+    <w:p/>
+    <w:p/>
     <w:p>
       <w:pPr>
         <w:pStyle w:val="Titre1"/>
       </w:pPr>
-      <w:r>
-        <w:t>Sommaire :</w:t>
+      <w:bookmarkStart w:id="1" w:name="_Toc93246347"/>
+      <w:r>
+        <w:lastRenderedPageBreak/>
+        <w:t xml:space="preserve">Introduction </w:t>
       </w:r>
     </w:p>
     <w:p>
@@ -23,25 +1181,1222 @@
         <w:pStyle w:val="Titre1"/>
       </w:pPr>
       <w:r>
-        <w:t>Intro :</w:t>
-      </w:r>
-    </w:p>
-    <w:p>
-      <w:pPr>
-        <w:pStyle w:val="Titre1"/>
-      </w:pPr>
-      <w:r>
-        <w:t>Détail du travail effectué :</w:t>
-      </w:r>
-    </w:p>
+        <w:t xml:space="preserve">I </w:t>
+      </w:r>
+      <w:r>
+        <w:t>Détail du travail effectué </w:t>
+      </w:r>
+      <w:bookmarkEnd w:id="1"/>
+    </w:p>
+    <w:p>
+      <w:r>
+        <w:t xml:space="preserve">Dans cette section nous allons détailler le déroulement du travail effectué durant le 2eme semestre </w:t>
+      </w:r>
+    </w:p>
+    <w:p>
+      <w:r>
+        <w:t>Tableau d’attribution de lettres aux étudiants</w:t>
+      </w:r>
+    </w:p>
+    <w:tbl>
+      <w:tblPr>
+        <w:tblW w:w="0" w:type="auto"/>
+        <w:tblCellMar>
+          <w:top w:w="15" w:type="dxa"/>
+          <w:left w:w="15" w:type="dxa"/>
+          <w:bottom w:w="15" w:type="dxa"/>
+          <w:right w:w="15" w:type="dxa"/>
+        </w:tblCellMar>
+        <w:tblLook w:val="04A0" w:firstRow="1" w:lastRow="0" w:firstColumn="1" w:lastColumn="0" w:noHBand="0" w:noVBand="1"/>
+      </w:tblPr>
+      <w:tblGrid>
+        <w:gridCol w:w="3037"/>
+        <w:gridCol w:w="418"/>
+      </w:tblGrid>
+      <w:tr>
+        <w:tc>
+          <w:tcPr>
+            <w:tcW w:w="0" w:type="auto"/>
+            <w:tcBorders>
+              <w:top w:val="single" w:sz="4" w:space="0" w:color="000000"/>
+              <w:left w:val="single" w:sz="4" w:space="0" w:color="000000"/>
+              <w:bottom w:val="single" w:sz="4" w:space="0" w:color="000000"/>
+              <w:right w:val="single" w:sz="4" w:space="0" w:color="000000"/>
+            </w:tcBorders>
+            <w:tcMar>
+              <w:top w:w="0" w:type="dxa"/>
+              <w:left w:w="108" w:type="dxa"/>
+              <w:bottom w:w="0" w:type="dxa"/>
+              <w:right w:w="108" w:type="dxa"/>
+            </w:tcMar>
+            <w:hideMark/>
+          </w:tcPr>
+          <w:p>
+            <w:r>
+              <w:t>RAMOS GONCALVES Wilson</w:t>
+            </w:r>
+          </w:p>
+        </w:tc>
+        <w:tc>
+          <w:tcPr>
+            <w:tcW w:w="0" w:type="auto"/>
+            <w:tcBorders>
+              <w:top w:val="single" w:sz="4" w:space="0" w:color="000000"/>
+              <w:left w:val="single" w:sz="4" w:space="0" w:color="000000"/>
+              <w:bottom w:val="single" w:sz="4" w:space="0" w:color="000000"/>
+              <w:right w:val="single" w:sz="4" w:space="0" w:color="000000"/>
+            </w:tcBorders>
+            <w:tcMar>
+              <w:top w:w="0" w:type="dxa"/>
+              <w:left w:w="108" w:type="dxa"/>
+              <w:bottom w:w="0" w:type="dxa"/>
+              <w:right w:w="108" w:type="dxa"/>
+            </w:tcMar>
+            <w:hideMark/>
+          </w:tcPr>
+          <w:p>
+            <w:r>
+              <w:t>W</w:t>
+            </w:r>
+          </w:p>
+        </w:tc>
+      </w:tr>
+      <w:tr>
+        <w:tc>
+          <w:tcPr>
+            <w:tcW w:w="0" w:type="auto"/>
+            <w:tcBorders>
+              <w:top w:val="single" w:sz="4" w:space="0" w:color="000000"/>
+              <w:left w:val="single" w:sz="4" w:space="0" w:color="000000"/>
+              <w:bottom w:val="single" w:sz="4" w:space="0" w:color="000000"/>
+              <w:right w:val="single" w:sz="4" w:space="0" w:color="000000"/>
+            </w:tcBorders>
+            <w:tcMar>
+              <w:top w:w="0" w:type="dxa"/>
+              <w:left w:w="108" w:type="dxa"/>
+              <w:bottom w:w="0" w:type="dxa"/>
+              <w:right w:w="108" w:type="dxa"/>
+            </w:tcMar>
+            <w:hideMark/>
+          </w:tcPr>
+          <w:p>
+            <w:r>
+              <w:t>IM-SAROEUN Paul</w:t>
+            </w:r>
+          </w:p>
+        </w:tc>
+        <w:tc>
+          <w:tcPr>
+            <w:tcW w:w="0" w:type="auto"/>
+            <w:tcBorders>
+              <w:top w:val="single" w:sz="4" w:space="0" w:color="000000"/>
+              <w:left w:val="single" w:sz="4" w:space="0" w:color="000000"/>
+              <w:bottom w:val="single" w:sz="4" w:space="0" w:color="000000"/>
+              <w:right w:val="single" w:sz="4" w:space="0" w:color="000000"/>
+            </w:tcBorders>
+            <w:tcMar>
+              <w:top w:w="0" w:type="dxa"/>
+              <w:left w:w="108" w:type="dxa"/>
+              <w:bottom w:w="0" w:type="dxa"/>
+              <w:right w:w="108" w:type="dxa"/>
+            </w:tcMar>
+            <w:hideMark/>
+          </w:tcPr>
+          <w:p>
+            <w:r>
+              <w:t>P</w:t>
+            </w:r>
+          </w:p>
+        </w:tc>
+      </w:tr>
+      <w:tr>
+        <w:tc>
+          <w:tcPr>
+            <w:tcW w:w="0" w:type="auto"/>
+            <w:tcBorders>
+              <w:top w:val="single" w:sz="4" w:space="0" w:color="000000"/>
+              <w:left w:val="single" w:sz="4" w:space="0" w:color="000000"/>
+              <w:bottom w:val="single" w:sz="4" w:space="0" w:color="000000"/>
+              <w:right w:val="single" w:sz="4" w:space="0" w:color="000000"/>
+            </w:tcBorders>
+            <w:tcMar>
+              <w:top w:w="0" w:type="dxa"/>
+              <w:left w:w="108" w:type="dxa"/>
+              <w:bottom w:w="0" w:type="dxa"/>
+              <w:right w:w="108" w:type="dxa"/>
+            </w:tcMar>
+            <w:hideMark/>
+          </w:tcPr>
+          <w:p>
+            <w:r>
+              <w:t>NICOLAS Jules</w:t>
+            </w:r>
+          </w:p>
+        </w:tc>
+        <w:tc>
+          <w:tcPr>
+            <w:tcW w:w="0" w:type="auto"/>
+            <w:tcBorders>
+              <w:top w:val="single" w:sz="4" w:space="0" w:color="000000"/>
+              <w:left w:val="single" w:sz="4" w:space="0" w:color="000000"/>
+              <w:bottom w:val="single" w:sz="4" w:space="0" w:color="000000"/>
+              <w:right w:val="single" w:sz="4" w:space="0" w:color="000000"/>
+            </w:tcBorders>
+            <w:tcMar>
+              <w:top w:w="0" w:type="dxa"/>
+              <w:left w:w="108" w:type="dxa"/>
+              <w:bottom w:w="0" w:type="dxa"/>
+              <w:right w:w="108" w:type="dxa"/>
+            </w:tcMar>
+            <w:hideMark/>
+          </w:tcPr>
+          <w:p>
+            <w:r>
+              <w:t>J</w:t>
+            </w:r>
+          </w:p>
+        </w:tc>
+      </w:tr>
+      <w:tr>
+        <w:tc>
+          <w:tcPr>
+            <w:tcW w:w="0" w:type="auto"/>
+            <w:tcBorders>
+              <w:top w:val="single" w:sz="4" w:space="0" w:color="000000"/>
+              <w:left w:val="single" w:sz="4" w:space="0" w:color="000000"/>
+              <w:bottom w:val="single" w:sz="4" w:space="0" w:color="000000"/>
+              <w:right w:val="single" w:sz="4" w:space="0" w:color="000000"/>
+            </w:tcBorders>
+            <w:tcMar>
+              <w:top w:w="0" w:type="dxa"/>
+              <w:left w:w="108" w:type="dxa"/>
+              <w:bottom w:w="0" w:type="dxa"/>
+              <w:right w:w="108" w:type="dxa"/>
+            </w:tcMar>
+            <w:hideMark/>
+          </w:tcPr>
+          <w:p>
+            <w:r>
+              <w:t>BELLANGER Liam</w:t>
+            </w:r>
+          </w:p>
+        </w:tc>
+        <w:tc>
+          <w:tcPr>
+            <w:tcW w:w="0" w:type="auto"/>
+            <w:tcBorders>
+              <w:top w:val="single" w:sz="4" w:space="0" w:color="000000"/>
+              <w:left w:val="single" w:sz="4" w:space="0" w:color="000000"/>
+              <w:bottom w:val="single" w:sz="4" w:space="0" w:color="000000"/>
+              <w:right w:val="single" w:sz="4" w:space="0" w:color="000000"/>
+            </w:tcBorders>
+            <w:tcMar>
+              <w:top w:w="0" w:type="dxa"/>
+              <w:left w:w="108" w:type="dxa"/>
+              <w:bottom w:w="0" w:type="dxa"/>
+              <w:right w:w="108" w:type="dxa"/>
+            </w:tcMar>
+            <w:hideMark/>
+          </w:tcPr>
+          <w:p>
+            <w:r>
+              <w:t>L</w:t>
+            </w:r>
+          </w:p>
+        </w:tc>
+      </w:tr>
+    </w:tbl>
     <w:p/>
     <w:p>
+      <w:r>
+        <w:t>Tuteur : M. MOHAMMED </w:t>
+      </w:r>
+    </w:p>
+    <w:p/>
+    <w:p>
+      <w:r>
+        <w:t>Tableau des réunions effectuées</w:t>
+      </w:r>
+    </w:p>
+    <w:tbl>
+      <w:tblPr>
+        <w:tblW w:w="0" w:type="auto"/>
+        <w:tblCellMar>
+          <w:top w:w="15" w:type="dxa"/>
+          <w:left w:w="15" w:type="dxa"/>
+          <w:bottom w:w="15" w:type="dxa"/>
+          <w:right w:w="15" w:type="dxa"/>
+        </w:tblCellMar>
+        <w:tblLook w:val="04A0" w:firstRow="1" w:lastRow="0" w:firstColumn="1" w:lastColumn="0" w:noHBand="0" w:noVBand="1"/>
+      </w:tblPr>
+      <w:tblGrid>
+        <w:gridCol w:w="1103"/>
+        <w:gridCol w:w="3740"/>
+        <w:gridCol w:w="1639"/>
+        <w:gridCol w:w="1899"/>
+      </w:tblGrid>
+      <w:tr>
+        <w:tc>
+          <w:tcPr>
+            <w:tcW w:w="0" w:type="auto"/>
+            <w:tcBorders>
+              <w:top w:val="single" w:sz="4" w:space="0" w:color="000000"/>
+              <w:left w:val="single" w:sz="4" w:space="0" w:color="000000"/>
+              <w:bottom w:val="single" w:sz="4" w:space="0" w:color="000000"/>
+              <w:right w:val="single" w:sz="4" w:space="0" w:color="000000"/>
+            </w:tcBorders>
+            <w:tcMar>
+              <w:top w:w="0" w:type="dxa"/>
+              <w:left w:w="108" w:type="dxa"/>
+              <w:bottom w:w="0" w:type="dxa"/>
+              <w:right w:w="108" w:type="dxa"/>
+            </w:tcMar>
+            <w:hideMark/>
+          </w:tcPr>
+          <w:p>
+            <w:r>
+              <w:t>Réunion </w:t>
+            </w:r>
+          </w:p>
+        </w:tc>
+        <w:tc>
+          <w:tcPr>
+            <w:tcW w:w="0" w:type="auto"/>
+            <w:tcBorders>
+              <w:top w:val="single" w:sz="4" w:space="0" w:color="000000"/>
+              <w:left w:val="single" w:sz="4" w:space="0" w:color="000000"/>
+              <w:bottom w:val="single" w:sz="4" w:space="0" w:color="000000"/>
+              <w:right w:val="single" w:sz="4" w:space="0" w:color="000000"/>
+            </w:tcBorders>
+            <w:tcMar>
+              <w:top w:w="0" w:type="dxa"/>
+              <w:left w:w="108" w:type="dxa"/>
+              <w:bottom w:w="0" w:type="dxa"/>
+              <w:right w:w="108" w:type="dxa"/>
+            </w:tcMar>
+            <w:hideMark/>
+          </w:tcPr>
+          <w:p>
+            <w:r>
+              <w:t>Thème </w:t>
+            </w:r>
+          </w:p>
+        </w:tc>
+        <w:tc>
+          <w:tcPr>
+            <w:tcW w:w="0" w:type="auto"/>
+            <w:tcBorders>
+              <w:top w:val="single" w:sz="4" w:space="0" w:color="000000"/>
+              <w:left w:val="single" w:sz="4" w:space="0" w:color="000000"/>
+              <w:bottom w:val="single" w:sz="4" w:space="0" w:color="000000"/>
+              <w:right w:val="single" w:sz="4" w:space="0" w:color="000000"/>
+            </w:tcBorders>
+            <w:tcMar>
+              <w:top w:w="0" w:type="dxa"/>
+              <w:left w:w="108" w:type="dxa"/>
+              <w:bottom w:w="0" w:type="dxa"/>
+              <w:right w:w="108" w:type="dxa"/>
+            </w:tcMar>
+            <w:hideMark/>
+          </w:tcPr>
+          <w:p>
+            <w:r>
+              <w:t>Contributeurs </w:t>
+            </w:r>
+          </w:p>
+        </w:tc>
+        <w:tc>
+          <w:tcPr>
+            <w:tcW w:w="0" w:type="auto"/>
+            <w:tcBorders>
+              <w:top w:val="single" w:sz="4" w:space="0" w:color="000000"/>
+              <w:left w:val="single" w:sz="4" w:space="0" w:color="000000"/>
+              <w:bottom w:val="single" w:sz="4" w:space="0" w:color="000000"/>
+              <w:right w:val="single" w:sz="4" w:space="0" w:color="000000"/>
+            </w:tcBorders>
+            <w:tcMar>
+              <w:top w:w="0" w:type="dxa"/>
+              <w:left w:w="108" w:type="dxa"/>
+              <w:bottom w:w="0" w:type="dxa"/>
+              <w:right w:w="108" w:type="dxa"/>
+            </w:tcMar>
+            <w:hideMark/>
+          </w:tcPr>
+          <w:p>
+            <w:r>
+              <w:t>Dates</w:t>
+            </w:r>
+          </w:p>
+        </w:tc>
+      </w:tr>
+      <w:tr>
+        <w:tc>
+          <w:tcPr>
+            <w:tcW w:w="0" w:type="auto"/>
+            <w:tcBorders>
+              <w:top w:val="single" w:sz="4" w:space="0" w:color="000000"/>
+              <w:left w:val="single" w:sz="4" w:space="0" w:color="000000"/>
+              <w:bottom w:val="single" w:sz="4" w:space="0" w:color="000000"/>
+              <w:right w:val="single" w:sz="4" w:space="0" w:color="000000"/>
+            </w:tcBorders>
+            <w:tcMar>
+              <w:top w:w="0" w:type="dxa"/>
+              <w:left w:w="108" w:type="dxa"/>
+              <w:bottom w:w="0" w:type="dxa"/>
+              <w:right w:w="108" w:type="dxa"/>
+            </w:tcMar>
+            <w:hideMark/>
+          </w:tcPr>
+          <w:p>
+            <w:r>
+              <w:t>1</w:t>
+            </w:r>
+          </w:p>
+        </w:tc>
+        <w:tc>
+          <w:tcPr>
+            <w:tcW w:w="0" w:type="auto"/>
+            <w:tcBorders>
+              <w:top w:val="single" w:sz="4" w:space="0" w:color="000000"/>
+              <w:left w:val="single" w:sz="4" w:space="0" w:color="000000"/>
+              <w:bottom w:val="single" w:sz="4" w:space="0" w:color="000000"/>
+              <w:right w:val="single" w:sz="4" w:space="0" w:color="000000"/>
+            </w:tcBorders>
+            <w:tcMar>
+              <w:top w:w="0" w:type="dxa"/>
+              <w:left w:w="108" w:type="dxa"/>
+              <w:bottom w:w="0" w:type="dxa"/>
+              <w:right w:w="108" w:type="dxa"/>
+            </w:tcMar>
+            <w:hideMark/>
+          </w:tcPr>
+          <w:p>
+            <w:r>
+              <w:t>Répartition des tâches</w:t>
+            </w:r>
+          </w:p>
+        </w:tc>
+        <w:tc>
+          <w:tcPr>
+            <w:tcW w:w="0" w:type="auto"/>
+            <w:tcBorders>
+              <w:top w:val="single" w:sz="4" w:space="0" w:color="000000"/>
+              <w:left w:val="single" w:sz="4" w:space="0" w:color="000000"/>
+              <w:bottom w:val="single" w:sz="4" w:space="0" w:color="000000"/>
+              <w:right w:val="single" w:sz="4" w:space="0" w:color="000000"/>
+            </w:tcBorders>
+            <w:tcMar>
+              <w:top w:w="0" w:type="dxa"/>
+              <w:left w:w="108" w:type="dxa"/>
+              <w:bottom w:w="0" w:type="dxa"/>
+              <w:right w:w="108" w:type="dxa"/>
+            </w:tcMar>
+            <w:hideMark/>
+          </w:tcPr>
+          <w:p>
+            <w:proofErr w:type="gramStart"/>
+            <w:r>
+              <w:t>W,P</w:t>
+            </w:r>
+            <w:proofErr w:type="gramEnd"/>
+          </w:p>
+        </w:tc>
+        <w:tc>
+          <w:tcPr>
+            <w:tcW w:w="0" w:type="auto"/>
+            <w:tcBorders>
+              <w:top w:val="single" w:sz="4" w:space="0" w:color="000000"/>
+              <w:left w:val="single" w:sz="4" w:space="0" w:color="000000"/>
+              <w:bottom w:val="single" w:sz="4" w:space="0" w:color="000000"/>
+              <w:right w:val="single" w:sz="4" w:space="0" w:color="000000"/>
+            </w:tcBorders>
+            <w:tcMar>
+              <w:top w:w="0" w:type="dxa"/>
+              <w:left w:w="108" w:type="dxa"/>
+              <w:bottom w:w="0" w:type="dxa"/>
+              <w:right w:w="108" w:type="dxa"/>
+            </w:tcMar>
+            <w:hideMark/>
+          </w:tcPr>
+          <w:p>
+            <w:r>
+              <w:t>Jeudi 09/12</w:t>
+            </w:r>
+          </w:p>
+        </w:tc>
+      </w:tr>
+      <w:tr>
+        <w:tc>
+          <w:tcPr>
+            <w:tcW w:w="0" w:type="auto"/>
+            <w:tcBorders>
+              <w:top w:val="single" w:sz="4" w:space="0" w:color="000000"/>
+              <w:left w:val="single" w:sz="4" w:space="0" w:color="000000"/>
+              <w:bottom w:val="single" w:sz="4" w:space="0" w:color="000000"/>
+              <w:right w:val="single" w:sz="4" w:space="0" w:color="000000"/>
+            </w:tcBorders>
+            <w:tcMar>
+              <w:top w:w="0" w:type="dxa"/>
+              <w:left w:w="108" w:type="dxa"/>
+              <w:bottom w:w="0" w:type="dxa"/>
+              <w:right w:w="108" w:type="dxa"/>
+            </w:tcMar>
+            <w:hideMark/>
+          </w:tcPr>
+          <w:p>
+            <w:r>
+              <w:t>2</w:t>
+            </w:r>
+          </w:p>
+        </w:tc>
+        <w:tc>
+          <w:tcPr>
+            <w:tcW w:w="0" w:type="auto"/>
+            <w:tcBorders>
+              <w:top w:val="single" w:sz="4" w:space="0" w:color="000000"/>
+              <w:left w:val="single" w:sz="4" w:space="0" w:color="000000"/>
+              <w:bottom w:val="single" w:sz="4" w:space="0" w:color="000000"/>
+              <w:right w:val="single" w:sz="4" w:space="0" w:color="000000"/>
+            </w:tcBorders>
+            <w:tcMar>
+              <w:top w:w="0" w:type="dxa"/>
+              <w:left w:w="108" w:type="dxa"/>
+              <w:bottom w:w="0" w:type="dxa"/>
+              <w:right w:w="108" w:type="dxa"/>
+            </w:tcMar>
+            <w:hideMark/>
+          </w:tcPr>
+          <w:p>
+            <w:r>
+              <w:t>Recherches + début d’application</w:t>
+            </w:r>
+          </w:p>
+        </w:tc>
+        <w:tc>
+          <w:tcPr>
+            <w:tcW w:w="0" w:type="auto"/>
+            <w:tcBorders>
+              <w:top w:val="single" w:sz="4" w:space="0" w:color="000000"/>
+              <w:left w:val="single" w:sz="4" w:space="0" w:color="000000"/>
+              <w:bottom w:val="single" w:sz="4" w:space="0" w:color="000000"/>
+              <w:right w:val="single" w:sz="4" w:space="0" w:color="000000"/>
+            </w:tcBorders>
+            <w:tcMar>
+              <w:top w:w="0" w:type="dxa"/>
+              <w:left w:w="108" w:type="dxa"/>
+              <w:bottom w:w="0" w:type="dxa"/>
+              <w:right w:w="108" w:type="dxa"/>
+            </w:tcMar>
+            <w:hideMark/>
+          </w:tcPr>
+          <w:p>
+            <w:proofErr w:type="gramStart"/>
+            <w:r>
+              <w:t>W,P</w:t>
+            </w:r>
+            <w:proofErr w:type="gramEnd"/>
+          </w:p>
+        </w:tc>
+        <w:tc>
+          <w:tcPr>
+            <w:tcW w:w="0" w:type="auto"/>
+            <w:tcBorders>
+              <w:top w:val="single" w:sz="4" w:space="0" w:color="000000"/>
+              <w:left w:val="single" w:sz="4" w:space="0" w:color="000000"/>
+              <w:bottom w:val="single" w:sz="4" w:space="0" w:color="000000"/>
+              <w:right w:val="single" w:sz="4" w:space="0" w:color="000000"/>
+            </w:tcBorders>
+            <w:tcMar>
+              <w:top w:w="0" w:type="dxa"/>
+              <w:left w:w="108" w:type="dxa"/>
+              <w:bottom w:w="0" w:type="dxa"/>
+              <w:right w:w="108" w:type="dxa"/>
+            </w:tcMar>
+            <w:hideMark/>
+          </w:tcPr>
+          <w:p>
+            <w:r>
+              <w:t>Dimanche 12/12</w:t>
+            </w:r>
+          </w:p>
+        </w:tc>
+      </w:tr>
+      <w:tr>
+        <w:tc>
+          <w:tcPr>
+            <w:tcW w:w="0" w:type="auto"/>
+            <w:tcBorders>
+              <w:top w:val="single" w:sz="4" w:space="0" w:color="000000"/>
+              <w:left w:val="single" w:sz="4" w:space="0" w:color="000000"/>
+              <w:bottom w:val="single" w:sz="4" w:space="0" w:color="000000"/>
+              <w:right w:val="single" w:sz="4" w:space="0" w:color="000000"/>
+            </w:tcBorders>
+            <w:tcMar>
+              <w:top w:w="0" w:type="dxa"/>
+              <w:left w:w="108" w:type="dxa"/>
+              <w:bottom w:w="0" w:type="dxa"/>
+              <w:right w:w="108" w:type="dxa"/>
+            </w:tcMar>
+            <w:hideMark/>
+          </w:tcPr>
+          <w:p>
+            <w:r>
+              <w:t>3</w:t>
+            </w:r>
+          </w:p>
+        </w:tc>
+        <w:tc>
+          <w:tcPr>
+            <w:tcW w:w="0" w:type="auto"/>
+            <w:tcBorders>
+              <w:top w:val="single" w:sz="4" w:space="0" w:color="000000"/>
+              <w:left w:val="single" w:sz="4" w:space="0" w:color="000000"/>
+              <w:bottom w:val="single" w:sz="4" w:space="0" w:color="000000"/>
+              <w:right w:val="single" w:sz="4" w:space="0" w:color="000000"/>
+            </w:tcBorders>
+            <w:tcMar>
+              <w:top w:w="0" w:type="dxa"/>
+              <w:left w:w="108" w:type="dxa"/>
+              <w:bottom w:w="0" w:type="dxa"/>
+              <w:right w:w="108" w:type="dxa"/>
+            </w:tcMar>
+            <w:hideMark/>
+          </w:tcPr>
+          <w:p>
+            <w:r>
+              <w:t>Mise en commun</w:t>
+            </w:r>
+          </w:p>
+        </w:tc>
+        <w:tc>
+          <w:tcPr>
+            <w:tcW w:w="0" w:type="auto"/>
+            <w:tcBorders>
+              <w:top w:val="single" w:sz="4" w:space="0" w:color="000000"/>
+              <w:left w:val="single" w:sz="4" w:space="0" w:color="000000"/>
+              <w:bottom w:val="single" w:sz="4" w:space="0" w:color="000000"/>
+              <w:right w:val="single" w:sz="4" w:space="0" w:color="000000"/>
+            </w:tcBorders>
+            <w:tcMar>
+              <w:top w:w="0" w:type="dxa"/>
+              <w:left w:w="108" w:type="dxa"/>
+              <w:bottom w:w="0" w:type="dxa"/>
+              <w:right w:w="108" w:type="dxa"/>
+            </w:tcMar>
+            <w:hideMark/>
+          </w:tcPr>
+          <w:p>
+            <w:proofErr w:type="gramStart"/>
+            <w:r>
+              <w:t>W,P</w:t>
+            </w:r>
+            <w:proofErr w:type="gramEnd"/>
+            <w:r>
+              <w:t>,J</w:t>
+            </w:r>
+          </w:p>
+        </w:tc>
+        <w:tc>
+          <w:tcPr>
+            <w:tcW w:w="0" w:type="auto"/>
+            <w:tcBorders>
+              <w:top w:val="single" w:sz="4" w:space="0" w:color="000000"/>
+              <w:left w:val="single" w:sz="4" w:space="0" w:color="000000"/>
+              <w:bottom w:val="single" w:sz="4" w:space="0" w:color="000000"/>
+              <w:right w:val="single" w:sz="4" w:space="0" w:color="000000"/>
+            </w:tcBorders>
+            <w:tcMar>
+              <w:top w:w="0" w:type="dxa"/>
+              <w:left w:w="108" w:type="dxa"/>
+              <w:bottom w:w="0" w:type="dxa"/>
+              <w:right w:w="108" w:type="dxa"/>
+            </w:tcMar>
+            <w:hideMark/>
+          </w:tcPr>
+          <w:p>
+            <w:r>
+              <w:t>Lundi 03/01</w:t>
+            </w:r>
+          </w:p>
+        </w:tc>
+      </w:tr>
+    </w:tbl>
+    <w:p/>
+    <w:p>
+      <w:r>
+        <w:rPr>
+          <w:rFonts w:ascii="Arial" w:hAnsi="Arial" w:cs="Arial"/>
+          <w:b/>
+          <w:bCs/>
+          <w:color w:val="434343"/>
+        </w:rPr>
+        <w:t>Rapport de réunion Jeudi 09/</w:t>
+      </w:r>
+      <w:proofErr w:type="gramStart"/>
+      <w:r>
+        <w:rPr>
+          <w:rFonts w:ascii="Arial" w:hAnsi="Arial" w:cs="Arial"/>
+          <w:b/>
+          <w:bCs/>
+          <w:color w:val="434343"/>
+        </w:rPr>
+        <w:t>12:</w:t>
+      </w:r>
+      <w:proofErr w:type="gramEnd"/>
+    </w:p>
+    <w:p>
+      <w:r>
+        <w:rPr>
+          <w:rFonts w:ascii="Arial" w:hAnsi="Arial" w:cs="Arial"/>
+        </w:rPr>
+        <w:t>Discussion sur les éléments qu’on va mettre dans le rapport :</w:t>
+      </w:r>
+    </w:p>
+    <w:p>
+      <w:pPr>
+        <w:rPr>
+          <w:rFonts w:ascii="Arial" w:hAnsi="Arial" w:cs="Arial"/>
+        </w:rPr>
+      </w:pPr>
+      <w:r>
+        <w:rPr>
+          <w:rFonts w:ascii="Arial" w:hAnsi="Arial" w:cs="Arial"/>
+        </w:rPr>
+        <w:t>Vidéo du fonctionnement de l'orthèse </w:t>
+      </w:r>
+    </w:p>
+    <w:p>
+      <w:pPr>
+        <w:rPr>
+          <w:rFonts w:ascii="Arial" w:hAnsi="Arial" w:cs="Arial"/>
+        </w:rPr>
+      </w:pPr>
+      <w:r>
+        <w:rPr>
+          <w:rFonts w:ascii="Arial" w:hAnsi="Arial" w:cs="Arial"/>
+        </w:rPr>
+        <w:t xml:space="preserve">Explication du fonctionnement du code </w:t>
+      </w:r>
+      <w:proofErr w:type="spellStart"/>
+      <w:r>
+        <w:rPr>
+          <w:rFonts w:ascii="Arial" w:hAnsi="Arial" w:cs="Arial"/>
+        </w:rPr>
+        <w:t>labview</w:t>
+      </w:r>
+      <w:proofErr w:type="spellEnd"/>
+    </w:p>
+    <w:p>
+      <w:pPr>
+        <w:rPr>
+          <w:rFonts w:ascii="Arial" w:hAnsi="Arial" w:cs="Arial"/>
+        </w:rPr>
+      </w:pPr>
+      <w:r>
+        <w:rPr>
+          <w:rFonts w:ascii="Arial" w:hAnsi="Arial" w:cs="Arial"/>
+        </w:rPr>
+        <w:t xml:space="preserve">Explication de l'implémentation java </w:t>
+      </w:r>
+      <w:proofErr w:type="spellStart"/>
+      <w:r>
+        <w:rPr>
+          <w:rFonts w:ascii="Arial" w:hAnsi="Arial" w:cs="Arial"/>
+        </w:rPr>
+        <w:t>labview</w:t>
+      </w:r>
+      <w:proofErr w:type="spellEnd"/>
+    </w:p>
+    <w:p>
+      <w:pPr>
+        <w:rPr>
+          <w:rFonts w:ascii="Arial" w:hAnsi="Arial" w:cs="Arial"/>
+        </w:rPr>
+      </w:pPr>
+      <w:proofErr w:type="spellStart"/>
+      <w:r>
+        <w:rPr>
+          <w:rFonts w:ascii="Arial" w:hAnsi="Arial" w:cs="Arial"/>
+        </w:rPr>
+        <w:t>Creation</w:t>
+      </w:r>
+      <w:proofErr w:type="spellEnd"/>
+      <w:r>
+        <w:rPr>
+          <w:rFonts w:ascii="Arial" w:hAnsi="Arial" w:cs="Arial"/>
+        </w:rPr>
+        <w:t xml:space="preserve"> de l’app</w:t>
+      </w:r>
+    </w:p>
+    <w:p>
+      <w:pPr>
+        <w:rPr>
+          <w:rFonts w:ascii="Arial" w:hAnsi="Arial" w:cs="Arial"/>
+        </w:rPr>
+      </w:pPr>
+      <w:r>
+        <w:rPr>
+          <w:rFonts w:ascii="Arial" w:hAnsi="Arial" w:cs="Arial"/>
+        </w:rPr>
+        <w:t xml:space="preserve">Répartition du travail:(pour l’instant </w:t>
+      </w:r>
+      <w:proofErr w:type="spellStart"/>
+      <w:r>
+        <w:rPr>
+          <w:rFonts w:ascii="Arial" w:hAnsi="Arial" w:cs="Arial"/>
+        </w:rPr>
+        <w:t>wilson</w:t>
+      </w:r>
+      <w:proofErr w:type="spellEnd"/>
+      <w:r>
+        <w:rPr>
+          <w:rFonts w:ascii="Arial" w:hAnsi="Arial" w:cs="Arial"/>
+        </w:rPr>
+        <w:t xml:space="preserve"> et </w:t>
+      </w:r>
+      <w:proofErr w:type="spellStart"/>
+      <w:r>
+        <w:rPr>
+          <w:rFonts w:ascii="Arial" w:hAnsi="Arial" w:cs="Arial"/>
+        </w:rPr>
+        <w:t>paul</w:t>
+      </w:r>
+      <w:proofErr w:type="spellEnd"/>
+      <w:r>
+        <w:rPr>
+          <w:rFonts w:ascii="Arial" w:hAnsi="Arial" w:cs="Arial"/>
+        </w:rPr>
+        <w:t>)</w:t>
+      </w:r>
+    </w:p>
+    <w:p>
+      <w:pPr>
+        <w:rPr>
+          <w:rFonts w:ascii="Arial" w:hAnsi="Arial" w:cs="Arial"/>
+        </w:rPr>
+      </w:pPr>
+      <w:r>
+        <w:rPr>
+          <w:rFonts w:ascii="Arial" w:hAnsi="Arial" w:cs="Arial"/>
+        </w:rPr>
+        <w:t>Paul</w:t>
+      </w:r>
+    </w:p>
+    <w:p>
+      <w:pPr>
+        <w:rPr>
+          <w:rFonts w:ascii="Arial" w:hAnsi="Arial" w:cs="Arial"/>
+        </w:rPr>
+      </w:pPr>
+      <w:r>
+        <w:rPr>
+          <w:rFonts w:ascii="Arial" w:hAnsi="Arial" w:cs="Arial"/>
+        </w:rPr>
+        <w:t xml:space="preserve"> Développement de l'application </w:t>
+      </w:r>
+      <w:proofErr w:type="spellStart"/>
+      <w:r>
+        <w:rPr>
+          <w:rFonts w:ascii="Arial" w:hAnsi="Arial" w:cs="Arial"/>
+        </w:rPr>
+        <w:t>android</w:t>
+      </w:r>
+      <w:proofErr w:type="spellEnd"/>
+      <w:r>
+        <w:rPr>
+          <w:rFonts w:ascii="Arial" w:hAnsi="Arial" w:cs="Arial"/>
+        </w:rPr>
+        <w:t> </w:t>
+      </w:r>
+    </w:p>
+    <w:p>
+      <w:pPr>
+        <w:rPr>
+          <w:rFonts w:ascii="Arial" w:hAnsi="Arial" w:cs="Arial"/>
+        </w:rPr>
+      </w:pPr>
+      <w:r>
+        <w:rPr>
+          <w:rFonts w:ascii="Arial" w:hAnsi="Arial" w:cs="Arial"/>
+        </w:rPr>
+        <w:t>Explication du fonctionnement</w:t>
+      </w:r>
+    </w:p>
+    <w:p>
+      <w:pPr>
+        <w:rPr>
+          <w:rFonts w:ascii="Arial" w:hAnsi="Arial" w:cs="Arial"/>
+        </w:rPr>
+      </w:pPr>
+      <w:r>
+        <w:rPr>
+          <w:rFonts w:ascii="Arial" w:hAnsi="Arial" w:cs="Arial"/>
+        </w:rPr>
+        <w:lastRenderedPageBreak/>
+        <w:t>Wilson</w:t>
+      </w:r>
+    </w:p>
+    <w:p>
+      <w:pPr>
+        <w:rPr>
+          <w:rFonts w:ascii="Arial" w:hAnsi="Arial" w:cs="Arial"/>
+        </w:rPr>
+      </w:pPr>
+      <w:r>
+        <w:rPr>
+          <w:rFonts w:ascii="Arial" w:hAnsi="Arial" w:cs="Arial"/>
+        </w:rPr>
+        <w:t xml:space="preserve">Recherches sur l'implémentation app </w:t>
+      </w:r>
+      <w:proofErr w:type="spellStart"/>
+      <w:r>
+        <w:rPr>
+          <w:rFonts w:ascii="Arial" w:hAnsi="Arial" w:cs="Arial"/>
+        </w:rPr>
+        <w:t>Labview</w:t>
+      </w:r>
+      <w:proofErr w:type="spellEnd"/>
+    </w:p>
+    <w:p>
+      <w:pPr>
+        <w:rPr>
+          <w:rFonts w:ascii="Arial" w:hAnsi="Arial" w:cs="Arial"/>
+        </w:rPr>
+      </w:pPr>
+      <w:r>
+        <w:rPr>
+          <w:rFonts w:ascii="Arial" w:hAnsi="Arial" w:cs="Arial"/>
+        </w:rPr>
+        <w:t>Recherches sur mode de communication</w:t>
+      </w:r>
+    </w:p>
+    <w:p>
+      <w:pPr>
+        <w:rPr>
+          <w:rFonts w:ascii="Times New Roman" w:hAnsi="Times New Roman" w:cs="Times New Roman"/>
+        </w:rPr>
+      </w:pPr>
+    </w:p>
+    <w:p>
+      <w:r>
+        <w:rPr>
+          <w:rFonts w:ascii="Arial" w:hAnsi="Arial" w:cs="Arial"/>
+        </w:rPr>
+        <w:t> </w:t>
+      </w:r>
+      <w:r>
+        <w:rPr>
+          <w:rFonts w:ascii="Arial" w:hAnsi="Arial" w:cs="Arial"/>
+          <w:color w:val="434343"/>
+        </w:rPr>
+        <w:t>Rapport de réunion Jeudi 12/</w:t>
+      </w:r>
+      <w:proofErr w:type="gramStart"/>
+      <w:r>
+        <w:rPr>
+          <w:rFonts w:ascii="Arial" w:hAnsi="Arial" w:cs="Arial"/>
+          <w:color w:val="434343"/>
+        </w:rPr>
+        <w:t>12:</w:t>
+      </w:r>
+      <w:proofErr w:type="gramEnd"/>
+    </w:p>
+    <w:p/>
+    <w:p>
+      <w:r>
+        <w:rPr>
+          <w:rFonts w:ascii="Arial" w:hAnsi="Arial" w:cs="Arial"/>
+        </w:rPr>
+        <w:t>-Paul </w:t>
+      </w:r>
+    </w:p>
+    <w:p>
+      <w:r>
+        <w:rPr>
+          <w:rFonts w:ascii="Arial" w:hAnsi="Arial" w:cs="Arial"/>
+        </w:rPr>
+        <w:t>    Début de dev de l’application</w:t>
+      </w:r>
+    </w:p>
+    <w:p>
+      <w:r>
+        <w:rPr>
+          <w:rFonts w:ascii="Arial" w:hAnsi="Arial" w:cs="Arial"/>
+        </w:rPr>
+        <w:t xml:space="preserve">    Création d’un repository </w:t>
+      </w:r>
+      <w:proofErr w:type="spellStart"/>
+      <w:r>
+        <w:rPr>
+          <w:rFonts w:ascii="Arial" w:hAnsi="Arial" w:cs="Arial"/>
+        </w:rPr>
+        <w:t>github</w:t>
+      </w:r>
+      <w:proofErr w:type="spellEnd"/>
+    </w:p>
+    <w:p>
+      <w:r>
+        <w:rPr>
+          <w:rFonts w:ascii="Arial" w:hAnsi="Arial" w:cs="Arial"/>
+        </w:rPr>
+        <w:t>-Wilson </w:t>
+      </w:r>
+    </w:p>
+    <w:p>
+      <w:proofErr w:type="gramStart"/>
+      <w:r>
+        <w:rPr>
+          <w:rFonts w:ascii="Arial" w:hAnsi="Arial" w:cs="Arial"/>
+        </w:rPr>
+        <w:t>rédaction</w:t>
+      </w:r>
+      <w:proofErr w:type="gramEnd"/>
+      <w:r>
+        <w:rPr>
+          <w:rFonts w:ascii="Arial" w:hAnsi="Arial" w:cs="Arial"/>
+        </w:rPr>
+        <w:t xml:space="preserve"> rapport + recherches</w:t>
+      </w:r>
+    </w:p>
+    <w:p>
+      <w:r>
+        <w:rPr>
+          <w:rFonts w:ascii="Arial" w:hAnsi="Arial" w:cs="Arial"/>
+        </w:rPr>
+        <w:t xml:space="preserve">Création d’un repository </w:t>
+      </w:r>
+      <w:proofErr w:type="spellStart"/>
+      <w:r>
+        <w:rPr>
+          <w:rFonts w:ascii="Arial" w:hAnsi="Arial" w:cs="Arial"/>
+        </w:rPr>
+        <w:t>github</w:t>
+      </w:r>
+      <w:proofErr w:type="spellEnd"/>
+    </w:p>
+    <w:p>
+      <w:r>
+        <w:br/>
+      </w:r>
+    </w:p>
+    <w:p>
+      <w:r>
+        <w:rPr>
+          <w:rFonts w:ascii="Arial" w:hAnsi="Arial" w:cs="Arial"/>
+        </w:rPr>
+        <w:t> </w:t>
+      </w:r>
+      <w:r>
+        <w:rPr>
+          <w:rFonts w:ascii="Arial" w:hAnsi="Arial" w:cs="Arial"/>
+          <w:color w:val="434343"/>
+        </w:rPr>
+        <w:t>Rapport de réunion Jeudi 03/</w:t>
+      </w:r>
+      <w:proofErr w:type="gramStart"/>
+      <w:r>
+        <w:rPr>
+          <w:rFonts w:ascii="Arial" w:hAnsi="Arial" w:cs="Arial"/>
+          <w:color w:val="434343"/>
+        </w:rPr>
+        <w:t>01:</w:t>
+      </w:r>
+      <w:proofErr w:type="gramEnd"/>
+    </w:p>
+    <w:p>
+      <w:r>
+        <w:rPr>
+          <w:rFonts w:ascii="Arial" w:hAnsi="Arial" w:cs="Arial"/>
+        </w:rPr>
+        <w:t>-Wilson</w:t>
+      </w:r>
+    </w:p>
+    <w:p>
+      <w:r>
+        <w:rPr>
+          <w:rFonts w:ascii="Arial" w:hAnsi="Arial" w:cs="Arial"/>
+        </w:rPr>
+        <w:t xml:space="preserve">    Mise en place du repository </w:t>
+      </w:r>
+      <w:proofErr w:type="spellStart"/>
+      <w:r>
+        <w:rPr>
+          <w:rFonts w:ascii="Arial" w:hAnsi="Arial" w:cs="Arial"/>
+        </w:rPr>
+        <w:t>github</w:t>
+      </w:r>
+      <w:proofErr w:type="spellEnd"/>
+    </w:p>
+    <w:p>
+      <w:r>
+        <w:rPr>
+          <w:rFonts w:ascii="Arial" w:hAnsi="Arial" w:cs="Arial"/>
+        </w:rPr>
+        <w:t xml:space="preserve">    </w:t>
+      </w:r>
+      <w:proofErr w:type="spellStart"/>
+      <w:r>
+        <w:rPr>
+          <w:rFonts w:ascii="Arial" w:hAnsi="Arial" w:cs="Arial"/>
+        </w:rPr>
+        <w:t>Labview</w:t>
+      </w:r>
+      <w:proofErr w:type="spellEnd"/>
+    </w:p>
+    <w:p>
+      <w:r>
+        <w:rPr>
+          <w:rFonts w:ascii="Arial" w:hAnsi="Arial" w:cs="Arial"/>
+        </w:rPr>
+        <w:t>-Paul</w:t>
+      </w:r>
+    </w:p>
+    <w:p>
+      <w:r>
+        <w:rPr>
+          <w:rFonts w:ascii="Arial" w:hAnsi="Arial" w:cs="Arial"/>
+        </w:rPr>
+        <w:t xml:space="preserve">    </w:t>
+      </w:r>
+      <w:proofErr w:type="gramStart"/>
+      <w:r>
+        <w:rPr>
+          <w:rFonts w:ascii="Arial" w:hAnsi="Arial" w:cs="Arial"/>
+        </w:rPr>
+        <w:t>dev</w:t>
+      </w:r>
+      <w:proofErr w:type="gramEnd"/>
+      <w:r>
+        <w:rPr>
+          <w:rFonts w:ascii="Arial" w:hAnsi="Arial" w:cs="Arial"/>
+        </w:rPr>
+        <w:t xml:space="preserve"> application</w:t>
+      </w:r>
+    </w:p>
+    <w:p>
+      <w:r>
+        <w:rPr>
+          <w:rFonts w:ascii="Arial" w:hAnsi="Arial" w:cs="Arial"/>
+        </w:rPr>
+        <w:t>-Jules</w:t>
+      </w:r>
+    </w:p>
+    <w:p>
+      <w:r>
+        <w:rPr>
+          <w:rFonts w:ascii="Arial" w:hAnsi="Arial" w:cs="Arial"/>
+        </w:rPr>
+        <w:t>    Début de rédaction rapport</w:t>
+      </w:r>
+    </w:p>
+    <w:p/>
+    <w:p>
+      <w:r>
+        <w:rPr>
+          <w:rFonts w:ascii="Arial" w:hAnsi="Arial" w:cs="Arial"/>
+          <w:color w:val="434343"/>
+        </w:rPr>
+        <w:t>Rapport de réunion Jeudi 14/</w:t>
+      </w:r>
+      <w:proofErr w:type="gramStart"/>
+      <w:r>
+        <w:rPr>
+          <w:rFonts w:ascii="Arial" w:hAnsi="Arial" w:cs="Arial"/>
+          <w:color w:val="434343"/>
+        </w:rPr>
+        <w:t>01:</w:t>
+      </w:r>
+      <w:proofErr w:type="gramEnd"/>
+    </w:p>
+    <w:p/>
+    <w:p>
+      <w:r>
+        <w:rPr>
+          <w:rFonts w:ascii="Arial" w:hAnsi="Arial" w:cs="Arial"/>
+        </w:rPr>
+        <w:t>-Wilson</w:t>
+      </w:r>
+    </w:p>
+    <w:p>
+      <w:r>
+        <w:rPr>
+          <w:rFonts w:ascii="Arial" w:hAnsi="Arial" w:cs="Arial"/>
+        </w:rPr>
+        <w:t>    Dev application</w:t>
+      </w:r>
+    </w:p>
+    <w:p>
+      <w:proofErr w:type="spellStart"/>
+      <w:r>
+        <w:rPr>
+          <w:rFonts w:ascii="Arial" w:hAnsi="Arial" w:cs="Arial"/>
+        </w:rPr>
+        <w:t>Redaction</w:t>
+      </w:r>
+      <w:proofErr w:type="spellEnd"/>
+      <w:r>
+        <w:rPr>
+          <w:rFonts w:ascii="Arial" w:hAnsi="Arial" w:cs="Arial"/>
+        </w:rPr>
+        <w:t xml:space="preserve"> rapport</w:t>
+      </w:r>
+    </w:p>
+    <w:p/>
+    <w:p>
+      <w:r>
+        <w:rPr>
+          <w:rFonts w:ascii="Arial" w:hAnsi="Arial" w:cs="Arial"/>
+        </w:rPr>
+        <w:lastRenderedPageBreak/>
+        <w:t>-Paul</w:t>
+      </w:r>
+    </w:p>
+    <w:p>
+      <w:r>
+        <w:rPr>
+          <w:rFonts w:ascii="Arial" w:hAnsi="Arial" w:cs="Arial"/>
+        </w:rPr>
+        <w:t>     Dev application</w:t>
+      </w:r>
+    </w:p>
+    <w:p>
+      <w:r>
+        <w:rPr>
+          <w:rFonts w:ascii="Arial" w:hAnsi="Arial" w:cs="Arial"/>
+        </w:rPr>
+        <w:t>    Rédaction rapport </w:t>
+      </w:r>
+    </w:p>
+    <w:p/>
+    <w:p>
+      <w:r>
+        <w:t>Wilson</w:t>
+      </w:r>
+    </w:p>
+    <w:p>
       <w:pPr>
         <w:pStyle w:val="Titre2"/>
-      </w:pPr>
-      <w:r>
+        <w:rPr>
+          <w:sz w:val="22"/>
+          <w:szCs w:val="22"/>
+        </w:rPr>
+      </w:pPr>
+      <w:bookmarkStart w:id="2" w:name="_Toc93246348"/>
+      <w:r>
+        <w:rPr>
+          <w:sz w:val="22"/>
+          <w:szCs w:val="22"/>
+        </w:rPr>
+        <w:t xml:space="preserve">1.1 </w:t>
+      </w:r>
+      <w:r>
+        <w:rPr>
+          <w:sz w:val="22"/>
+          <w:szCs w:val="22"/>
+        </w:rPr>
         <w:t>Git hub</w:t>
       </w:r>
+      <w:bookmarkEnd w:id="2"/>
     </w:p>
     <w:p>
       <w:proofErr w:type="spellStart"/>
@@ -140,26 +2495,41 @@
     <w:p>
       <w:pPr>
         <w:pStyle w:val="Titre2"/>
-      </w:pPr>
+        <w:rPr>
+          <w:lang w:val="en-GB"/>
+        </w:rPr>
+      </w:pPr>
+      <w:bookmarkStart w:id="3" w:name="_Toc93246349"/>
+      <w:r>
+        <w:rPr>
+          <w:lang w:val="en-GB"/>
+        </w:rPr>
+        <w:t xml:space="preserve">1.2 </w:t>
+      </w:r>
       <w:proofErr w:type="spellStart"/>
       <w:r>
+        <w:rPr>
+          <w:lang w:val="en-GB"/>
+        </w:rPr>
         <w:t>Labview</w:t>
       </w:r>
+      <w:bookmarkEnd w:id="3"/>
       <w:proofErr w:type="spellEnd"/>
     </w:p>
     <w:p>
       <w:pPr>
-        <w:pStyle w:val="Titre2"/>
-        <w:rPr>
-          <w:lang w:val="en-CA"/>
-        </w:rPr>
-      </w:pPr>
+        <w:rPr>
+          <w:lang w:val="en-CA"/>
+        </w:rPr>
+      </w:pPr>
+      <w:bookmarkStart w:id="4" w:name="_Toc93246350"/>
       <w:r>
         <w:rPr>
           <w:lang w:val="en-CA"/>
         </w:rPr>
         <w:t>Notes lab view</w:t>
       </w:r>
+      <w:bookmarkEnd w:id="4"/>
     </w:p>
     <w:p>
       <w:pPr>
@@ -172,51 +2542,43 @@
         <w:rPr>
           <w:lang w:val="en-CA"/>
         </w:rPr>
-        <w:t>Crtl</w:t>
-      </w:r>
-      <w:proofErr w:type="spellEnd"/>
-      <w:r>
-        <w:rPr>
-          <w:lang w:val="en-CA"/>
-        </w:rPr>
-        <w:t xml:space="preserve"> + T</w:t>
-      </w:r>
-      <w:r>
-        <w:rPr>
-          <w:lang w:val="en-CA"/>
-        </w:rPr>
-        <w:t>:</w:t>
-      </w:r>
-      <w:r>
-        <w:rPr>
-          <w:lang w:val="en-CA"/>
-        </w:rPr>
-        <w:t xml:space="preserve"> side by s</w:t>
-      </w:r>
-      <w:r>
-        <w:rPr>
-          <w:lang w:val="en-CA"/>
-        </w:rPr>
-        <w:t>ide</w:t>
-      </w:r>
-    </w:p>
-    <w:p>
-      <w:proofErr w:type="spellStart"/>
-      <w:r>
         <w:lastRenderedPageBreak/>
         <w:t>Crtl</w:t>
       </w:r>
       <w:proofErr w:type="spellEnd"/>
       <w:r>
-        <w:t xml:space="preserve"> + </w:t>
-      </w:r>
-      <w:proofErr w:type="gramStart"/>
-      <w:r>
-        <w:t>e:</w:t>
-      </w:r>
-      <w:proofErr w:type="gramEnd"/>
-      <w:r>
-        <w:t xml:space="preserve"> afficher front p</w:t>
+        <w:rPr>
+          <w:lang w:val="en-CA"/>
+        </w:rPr>
+        <w:t xml:space="preserve"> + T</w:t>
+      </w:r>
+      <w:r>
+        <w:rPr>
+          <w:lang w:val="en-CA"/>
+        </w:rPr>
+        <w:t>:</w:t>
+      </w:r>
+      <w:r>
+        <w:rPr>
+          <w:lang w:val="en-CA"/>
+        </w:rPr>
+        <w:t xml:space="preserve"> side by s</w:t>
+      </w:r>
+      <w:r>
+        <w:rPr>
+          <w:lang w:val="en-CA"/>
+        </w:rPr>
+        <w:t>ide</w:t>
+      </w:r>
+    </w:p>
+    <w:p>
+      <w:proofErr w:type="spellStart"/>
+      <w:r>
+        <w:t>Crtl</w:t>
+      </w:r>
+      <w:proofErr w:type="spellEnd"/>
+      <w:r>
+        <w:t xml:space="preserve"> + e: afficher front p</w:t>
       </w:r>
       <w:r>
         <w:t xml:space="preserve">anel ou </w:t>
@@ -248,55 +2610,124 @@
     <w:p>
       <w:pPr>
         <w:pStyle w:val="Titre2"/>
-      </w:pPr>
-      <w:r>
-        <w:t xml:space="preserve">Application </w:t>
+        <w:rPr>
+          <w:lang w:val="en-GB"/>
+        </w:rPr>
+      </w:pPr>
+      <w:bookmarkStart w:id="5" w:name="_Toc93246351"/>
+      <w:r>
+        <w:rPr>
+          <w:lang w:val="en-GB"/>
+        </w:rPr>
+        <w:t xml:space="preserve">1.2 </w:t>
+      </w:r>
+      <w:r>
+        <w:rPr>
+          <w:lang w:val="en-GB"/>
+        </w:rPr>
+        <w:t>Application android</w:t>
+      </w:r>
+      <w:bookmarkEnd w:id="5"/>
+    </w:p>
+    <w:p>
+      <w:pPr>
+        <w:pStyle w:val="Titre1"/>
+        <w:rPr>
+          <w:lang w:val="en-CA"/>
+        </w:rPr>
+      </w:pPr>
+      <w:r>
+        <w:rPr>
+          <w:lang w:val="en-CA"/>
+        </w:rPr>
+        <w:t xml:space="preserve">II </w:t>
+      </w:r>
+      <w:r>
+        <w:rPr>
+          <w:lang w:val="en-CA"/>
+        </w:rPr>
+        <w:t>CONCLUSION</w:t>
+      </w:r>
+    </w:p>
+    <w:p>
+      <w:pPr>
+        <w:pStyle w:val="Titre1"/>
+        <w:rPr>
+          <w:lang w:val="en-GB"/>
+        </w:rPr>
+      </w:pPr>
+      <w:bookmarkStart w:id="6" w:name="_Toc93246353"/>
+      <w:r>
+        <w:rPr>
+          <w:lang w:val="en-GB"/>
+        </w:rPr>
+        <w:t xml:space="preserve">III </w:t>
+      </w:r>
+      <w:r>
+        <w:rPr>
+          <w:lang w:val="en-GB"/>
+        </w:rPr>
+        <w:t>Annexes</w:t>
+      </w:r>
+      <w:bookmarkEnd w:id="6"/>
+    </w:p>
+    <w:p>
+      <w:pPr>
+        <w:pStyle w:val="Titre1"/>
+        <w:rPr>
+          <w:lang w:val="en-GB"/>
+        </w:rPr>
+      </w:pPr>
+      <w:bookmarkStart w:id="7" w:name="_Toc93246354"/>
+      <w:r>
+        <w:rPr>
+          <w:lang w:val="en-GB"/>
+        </w:rPr>
+        <w:t xml:space="preserve">IV </w:t>
       </w:r>
       <w:proofErr w:type="spellStart"/>
       <w:r>
-        <w:t>android</w:t>
-      </w:r>
+        <w:rPr>
+          <w:lang w:val="en-GB"/>
+        </w:rPr>
+        <w:t>Glossiar</w:t>
+      </w:r>
+      <w:r>
+        <w:rPr>
+          <w:lang w:val="en-GB"/>
+        </w:rPr>
+        <w:t>e</w:t>
+      </w:r>
+      <w:bookmarkEnd w:id="7"/>
       <w:proofErr w:type="spellEnd"/>
     </w:p>
     <w:p>
       <w:pPr>
-        <w:pStyle w:val="Titre1"/>
-      </w:pPr>
-      <w:r>
-        <w:t>Conclusion :</w:t>
-      </w:r>
-    </w:p>
-    <w:p>
-      <w:pPr>
-        <w:pStyle w:val="Titre1"/>
-      </w:pPr>
-      <w:r>
-        <w:t>Annexes</w:t>
-      </w:r>
-    </w:p>
-    <w:p>
-      <w:pPr>
-        <w:pStyle w:val="Titre1"/>
-      </w:pPr>
+        <w:pStyle w:val="Titre2"/>
+        <w:rPr>
+          <w:lang w:val="en-GB"/>
+        </w:rPr>
+      </w:pPr>
+      <w:bookmarkStart w:id="8" w:name="_Toc93246355"/>
+      <w:r>
+        <w:rPr>
+          <w:lang w:val="en-GB"/>
+        </w:rPr>
+        <w:t xml:space="preserve">4.1 </w:t>
+      </w:r>
       <w:proofErr w:type="spellStart"/>
       <w:r>
-        <w:t>Glossiar</w:t>
-      </w:r>
-      <w:r>
-        <w:t>e</w:t>
-      </w:r>
+        <w:rPr>
+          <w:lang w:val="en-GB"/>
+        </w:rPr>
+        <w:t>Github</w:t>
+      </w:r>
+      <w:bookmarkEnd w:id="8"/>
       <w:proofErr w:type="spellEnd"/>
-    </w:p>
-    <w:p>
-      <w:pPr>
-        <w:pStyle w:val="Titre2"/>
-      </w:pPr>
-      <w:proofErr w:type="spellStart"/>
-      <w:r>
-        <w:t>Github</w:t>
-      </w:r>
-      <w:proofErr w:type="spellEnd"/>
-      <w:r>
+      <w:r>
+        <w:rPr>
+          <w:lang w:val="en-GB"/>
+        </w:rPr>
         <w:t> </w:t>
       </w:r>
     </w:p>
@@ -304,28 +2735,16 @@
       <w:pPr>
         <w:rPr>
           <w:rStyle w:val="lev"/>
+          <w:lang w:val="en-GB"/>
         </w:rPr>
       </w:pPr>
       <w:r>
         <w:rPr>
           <w:rStyle w:val="lev"/>
-        </w:rPr>
-        <w:t>A</w:t>
-      </w:r>
-      <w:r>
-        <w:rPr>
-          <w:rStyle w:val="lev"/>
-        </w:rPr>
-        <w:t xml:space="preserve">ccess </w:t>
-      </w:r>
-      <w:proofErr w:type="spellStart"/>
-      <w:r>
-        <w:rPr>
-          <w:rStyle w:val="lev"/>
-        </w:rPr>
-        <w:t>token</w:t>
-      </w:r>
-      <w:proofErr w:type="spellEnd"/>
+          <w:lang w:val="en-GB"/>
+        </w:rPr>
+        <w:t>Access token</w:t>
+      </w:r>
     </w:p>
     <w:p>
       <w:pPr>
@@ -429,37 +2848,23 @@
         <w:t>, mais n'affecte pas la branche primaire ou principale, ce qui nous permet de travailler librement sans perturber la version "courante". Lorsque on a apporté les modifications souhaitées, on peut fusionner la branche avec la branche principale pour publier les changements.</w:t>
       </w:r>
     </w:p>
-    <w:p>
-      <w:pPr>
-        <w:rPr>
-          <w:lang w:val="en-CA"/>
-        </w:rPr>
-      </w:pPr>
-    </w:p>
-    <w:p>
-      <w:pPr>
-        <w:rPr>
-          <w:b/>
-          <w:bCs/>
-          <w:lang w:val="en-CA"/>
-        </w:rPr>
-      </w:pPr>
-      <w:r>
-        <w:rPr>
-          <w:b/>
-          <w:bCs/>
-          <w:lang w:val="en-CA"/>
-        </w:rPr>
-        <w:t>C</w:t>
-      </w:r>
-      <w:r>
-        <w:rPr>
-          <w:b/>
-          <w:bCs/>
-          <w:lang w:val="en-CA"/>
-        </w:rPr>
-        <w:t>heckout</w:t>
-      </w:r>
+    <w:p/>
+    <w:p>
+      <w:pPr>
+        <w:rPr>
+          <w:b/>
+          <w:bCs/>
+        </w:rPr>
+      </w:pPr>
+      <w:proofErr w:type="spellStart"/>
+      <w:r>
+        <w:rPr>
+          <w:b/>
+          <w:bCs/>
+        </w:rPr>
+        <w:t>Checkout</w:t>
+      </w:r>
+      <w:proofErr w:type="spellEnd"/>
     </w:p>
     <w:p>
       <w:pPr>
@@ -626,14 +3031,12 @@
         <w:rPr>
           <w:b/>
           <w:bCs/>
-          <w:lang w:val="en-CA"/>
-        </w:rPr>
-      </w:pPr>
-      <w:r>
-        <w:rPr>
-          <w:b/>
-          <w:bCs/>
-          <w:lang w:val="en-CA"/>
+        </w:rPr>
+      </w:pPr>
+      <w:r>
+        <w:rPr>
+          <w:b/>
+          <w:bCs/>
         </w:rPr>
         <w:t>Git</w:t>
       </w:r>
@@ -662,21 +3065,7 @@
           <w:b/>
           <w:bCs/>
         </w:rPr>
-        <w:t>Pages</w:t>
-      </w:r>
-      <w:r>
-        <w:rPr>
-          <w:b/>
-          <w:bCs/>
-        </w:rPr>
-        <w:t xml:space="preserve"> </w:t>
-      </w:r>
-      <w:r>
-        <w:rPr>
-          <w:b/>
-          <w:bCs/>
-        </w:rPr>
-        <w:t xml:space="preserve">GitHub </w:t>
+        <w:t xml:space="preserve">Pages GitHub </w:t>
       </w:r>
     </w:p>
     <w:p>
@@ -718,7 +3107,11 @@
         </w:pBdr>
       </w:pPr>
       <w:r>
-        <w:t>La branche de développement par défaut. Chaque fois que vous créez un dépôt Git, une branche nommée main est créée, et devient la branche active. Dans la plupart des cas, elle contient le développement local, bien que cela soit purement par convention et ne soit pas nécessaire.</w:t>
+        <w:t xml:space="preserve">La branche de développement par défaut. Chaque fois que vous créez un dépôt Git, une branche nommée main est créée, et devient la branche active. Dans la plupart des </w:t>
+      </w:r>
+      <w:r>
+        <w:lastRenderedPageBreak/>
+        <w:t>cas, elle contient le développement local, bien que cela soit purement par convention et ne soit pas nécessaire.</w:t>
       </w:r>
     </w:p>
     <w:p>
@@ -768,14 +3161,7 @@
           <w:b/>
           <w:bCs/>
         </w:rPr>
-        <w:t>Merge</w:t>
-      </w:r>
-      <w:r>
-        <w:rPr>
-          <w:b/>
-          <w:bCs/>
-        </w:rPr>
-        <w:t xml:space="preserve"> </w:t>
+        <w:t xml:space="preserve">Merge </w:t>
       </w:r>
       <w:proofErr w:type="spellStart"/>
       <w:r>
@@ -817,15 +3203,7 @@
           <w:b/>
           <w:bCs/>
         </w:rPr>
-        <w:lastRenderedPageBreak/>
-        <w:t>Open</w:t>
-      </w:r>
-      <w:r>
-        <w:rPr>
-          <w:b/>
-          <w:bCs/>
-        </w:rPr>
-        <w:t xml:space="preserve"> source</w:t>
+        <w:t>Open source</w:t>
       </w:r>
     </w:p>
     <w:p>
@@ -852,14 +3230,7 @@
           <w:b/>
           <w:bCs/>
         </w:rPr>
-        <w:t>P</w:t>
-      </w:r>
-      <w:r>
-        <w:rPr>
-          <w:b/>
-          <w:bCs/>
-        </w:rPr>
-        <w:t>ull</w:t>
+        <w:t>Pull</w:t>
       </w:r>
     </w:p>
     <w:p>
@@ -884,14 +3255,7 @@
           <w:b/>
           <w:bCs/>
         </w:rPr>
-        <w:t>P</w:t>
-      </w:r>
-      <w:r>
-        <w:rPr>
-          <w:b/>
-          <w:bCs/>
-        </w:rPr>
-        <w:t xml:space="preserve">ull </w:t>
+        <w:t xml:space="preserve">Pull </w:t>
       </w:r>
       <w:proofErr w:type="spellStart"/>
       <w:r>
@@ -925,14 +3289,7 @@
           <w:b/>
           <w:bCs/>
         </w:rPr>
-        <w:t>P</w:t>
-      </w:r>
-      <w:r>
-        <w:rPr>
-          <w:b/>
-          <w:bCs/>
-        </w:rPr>
-        <w:t>ush</w:t>
+        <w:t>Push</w:t>
       </w:r>
     </w:p>
     <w:p>
@@ -957,14 +3314,8 @@
           <w:b/>
           <w:bCs/>
         </w:rPr>
-        <w:t>R</w:t>
-      </w:r>
-      <w:r>
-        <w:rPr>
-          <w:b/>
-          <w:bCs/>
-        </w:rPr>
-        <w:t>epository</w:t>
+        <w:lastRenderedPageBreak/>
+        <w:t>Repository</w:t>
       </w:r>
     </w:p>
     <w:p>
@@ -981,10 +3332,15 @@
       <w:pPr>
         <w:pStyle w:val="Titre2"/>
       </w:pPr>
+      <w:bookmarkStart w:id="9" w:name="_Toc93246356"/>
+      <w:r>
+        <w:t xml:space="preserve">4.2 </w:t>
+      </w:r>
       <w:proofErr w:type="spellStart"/>
       <w:r>
         <w:t>LabView</w:t>
       </w:r>
+      <w:bookmarkEnd w:id="9"/>
       <w:proofErr w:type="spellEnd"/>
     </w:p>
     <w:p/>
@@ -1070,21 +3426,7 @@
           <w:b/>
           <w:bCs/>
         </w:rPr>
-        <w:t>C</w:t>
-      </w:r>
-      <w:r>
-        <w:rPr>
-          <w:b/>
-          <w:bCs/>
-        </w:rPr>
-        <w:t>onnecteur</w:t>
-      </w:r>
-      <w:r>
-        <w:rPr>
-          <w:b/>
-          <w:bCs/>
-        </w:rPr>
-        <w:t> </w:t>
+        <w:t>Connecteur </w:t>
       </w:r>
     </w:p>
     <w:p>
@@ -1109,15 +3451,7 @@
           <w:b/>
           <w:bCs/>
         </w:rPr>
-        <w:lastRenderedPageBreak/>
-        <w:t>E</w:t>
-      </w:r>
-      <w:r>
-        <w:rPr>
-          <w:b/>
-          <w:bCs/>
-        </w:rPr>
-        <w:t>ntier</w:t>
+        <w:t>Entier</w:t>
       </w:r>
     </w:p>
     <w:p>
@@ -1146,14 +3480,7 @@
           <w:b/>
           <w:bCs/>
         </w:rPr>
-        <w:t>Exécution</w:t>
-      </w:r>
-      <w:r>
-        <w:rPr>
-          <w:b/>
-          <w:bCs/>
-        </w:rPr>
-        <w:t xml:space="preserve"> continue</w:t>
+        <w:t>Exécution continue</w:t>
       </w:r>
     </w:p>
     <w:p>
@@ -1191,14 +3518,7 @@
           <w:b/>
           <w:bCs/>
         </w:rPr>
-        <w:t>Incrément</w:t>
-      </w:r>
-      <w:r>
-        <w:rPr>
-          <w:b/>
-          <w:bCs/>
-        </w:rPr>
-        <w:t xml:space="preserve"> de temps</w:t>
+        <w:t>Incrément de temps</w:t>
       </w:r>
     </w:p>
     <w:p>
@@ -1231,14 +3551,7 @@
           <w:b/>
           <w:bCs/>
         </w:rPr>
-        <w:t>Info</w:t>
-      </w:r>
-      <w:r>
-        <w:rPr>
-          <w:b/>
-          <w:bCs/>
-        </w:rPr>
-        <w:t>-bulle</w:t>
+        <w:t>Info-bulle</w:t>
       </w:r>
     </w:p>
     <w:p>
@@ -1282,6 +3595,7 @@
       </w:pPr>
       <w:proofErr w:type="spellStart"/>
       <w:r>
+        <w:lastRenderedPageBreak/>
         <w:t>Laboratory</w:t>
       </w:r>
       <w:proofErr w:type="spellEnd"/>
@@ -1327,17 +3641,29 @@
       </w:r>
     </w:p>
     <w:p>
-      <w:r>
-        <w:rPr>
-          <w:b/>
-          <w:bCs/>
+      <w:pPr>
+        <w:rPr>
+          <w:lang w:val="en-GB"/>
+        </w:rPr>
+      </w:pPr>
+      <w:r>
+        <w:rPr>
+          <w:b/>
+          <w:bCs/>
+          <w:lang w:val="en-GB"/>
         </w:rPr>
         <w:t>UDP</w:t>
       </w:r>
       <w:r>
+        <w:rPr>
+          <w:lang w:val="en-GB"/>
+        </w:rPr>
         <w:t xml:space="preserve"> </w:t>
       </w:r>
       <w:r>
+        <w:rPr>
+          <w:lang w:val="en-GB"/>
+        </w:rPr>
         <w:tab/>
       </w:r>
     </w:p>
@@ -1364,6 +3690,13 @@
           <w:lang w:val="en-CA"/>
         </w:rPr>
       </w:pPr>
+      <w:bookmarkStart w:id="10" w:name="_Toc93246357"/>
+      <w:r>
+        <w:rPr>
+          <w:lang w:val="en-CA"/>
+        </w:rPr>
+        <w:t xml:space="preserve">4.3 </w:t>
+      </w:r>
       <w:r>
         <w:rPr>
           <w:lang w:val="en-CA"/>
@@ -1376,6 +3709,7 @@
         </w:rPr>
         <w:t>tudio</w:t>
       </w:r>
+      <w:bookmarkEnd w:id="10"/>
     </w:p>
     <w:p>
       <w:pPr>
@@ -1491,7 +3825,7 @@
       <w:r>
         <w:t xml:space="preserve"> et C ++. Le logiciel gratuit peut être téléchargé à partir d’Android Studio </w:t>
       </w:r>
-      <w:hyperlink r:id="rId7" w:tgtFrame="_blank" w:history="1">
+      <w:hyperlink r:id="rId8" w:tgtFrame="_blank" w:history="1">
         <w:r>
           <w:rPr>
             <w:rStyle w:val="Lienhypertexte"/>
@@ -1500,11 +3834,7 @@
         </w:r>
       </w:hyperlink>
       <w:r>
-        <w:t xml:space="preserve"> et contient des fonctionnalités qui incluent un éditeur de mise en page riche et une </w:t>
-      </w:r>
-      <w:r>
-        <w:lastRenderedPageBreak/>
-        <w:t xml:space="preserve">intégration intégrée avec Google Cloud. Outre Android Studio, les applications Android peuvent être conçues sur Visual Studio, AIDE, Eclipse, Droid4X, </w:t>
+        <w:t xml:space="preserve"> et contient des fonctionnalités qui incluent un éditeur de mise en page riche et une intégration intégrée avec Google Cloud. Outre Android Studio, les applications Android peuvent être conçues sur Visual Studio, AIDE, Eclipse, Droid4X, </w:t>
       </w:r>
       <w:proofErr w:type="spellStart"/>
       <w:r>
@@ -1594,25 +3924,41 @@
       <w:pPr>
         <w:pStyle w:val="Titre1"/>
       </w:pPr>
+      <w:bookmarkStart w:id="11" w:name="_Toc93246358"/>
+      <w:r>
+        <w:t xml:space="preserve">V </w:t>
+      </w:r>
       <w:r>
         <w:t>Bibliographie</w:t>
       </w:r>
+      <w:bookmarkEnd w:id="11"/>
     </w:p>
     <w:p>
       <w:pPr>
         <w:pStyle w:val="Titre2"/>
       </w:pPr>
+      <w:bookmarkStart w:id="12" w:name="_Toc93246359"/>
+      <w:r>
+        <w:t xml:space="preserve">5.1 </w:t>
+      </w:r>
       <w:proofErr w:type="spellStart"/>
       <w:r>
         <w:t>Github</w:t>
       </w:r>
+      <w:bookmarkEnd w:id="12"/>
       <w:proofErr w:type="spellEnd"/>
     </w:p>
     <w:p>
-      <w:r>
-        <w:t>https://zone.ni.com/reference/fr-XX/help/371361R-0114/lvconcepts/glossary/</w:t>
-      </w:r>
-    </w:p>
+      <w:hyperlink r:id="rId9" w:history="1">
+        <w:r>
+          <w:rPr>
+            <w:rStyle w:val="Lienhypertexte"/>
+          </w:rPr>
+          <w:t>https://zone.ni.com/reference/fr-XX/help/371361R-0114/lvconcepts/glossary/</w:t>
+        </w:r>
+      </w:hyperlink>
+    </w:p>
+    <w:p/>
     <w:p>
       <w:pPr>
         <w:pStyle w:val="Titre2"/>
@@ -1620,31 +3966,33 @@
           <w:lang w:val="en-CA"/>
         </w:rPr>
       </w:pPr>
-      <w:r>
+      <w:bookmarkStart w:id="13" w:name="_Toc93246360"/>
+      <w:r>
+        <w:t xml:space="preserve">5.2 </w:t>
+      </w:r>
+      <w:proofErr w:type="spellStart"/>
+      <w:r>
+        <w:rPr>
+          <w:lang w:val="en-CA"/>
+        </w:rPr>
+        <w:t>Labview</w:t>
+      </w:r>
+      <w:bookmarkEnd w:id="13"/>
+      <w:proofErr w:type="spellEnd"/>
+      <w:r>
+        <w:rPr>
+          <w:lang w:val="en-CA"/>
+        </w:rPr>
         <w:t xml:space="preserve"> </w:t>
       </w:r>
-      <w:proofErr w:type="spellStart"/>
-      <w:r>
-        <w:rPr>
-          <w:lang w:val="en-CA"/>
-        </w:rPr>
-        <w:t>Labview</w:t>
-      </w:r>
-      <w:proofErr w:type="spellEnd"/>
-      <w:r>
-        <w:rPr>
-          <w:lang w:val="en-CA"/>
-        </w:rPr>
-        <w:t xml:space="preserve"> </w:t>
-      </w:r>
-    </w:p>
-    <w:p>
-      <w:pPr>
-        <w:rPr>
-          <w:lang w:val="en-CA"/>
-        </w:rPr>
-      </w:pPr>
-      <w:hyperlink r:id="rId8" w:history="1">
+    </w:p>
+    <w:p>
+      <w:pPr>
+        <w:rPr>
+          <w:lang w:val="en-CA"/>
+        </w:rPr>
+      </w:pPr>
+      <w:hyperlink r:id="rId10" w:history="1">
         <w:r>
           <w:rPr>
             <w:rStyle w:val="Lienhypertexte"/>
@@ -1660,32 +4008,35 @@
           <w:lang w:val="en-CA"/>
         </w:rPr>
       </w:pPr>
-      <w:r>
-        <w:rPr>
-          <w:lang w:val="en-CA"/>
-        </w:rPr>
-        <w:t>https://www.myandroidsolutions.com/2012/07/20/android-tcp-connection-tutorial/</w:t>
-      </w:r>
+      <w:hyperlink r:id="rId11" w:history="1">
+        <w:r>
+          <w:rPr>
+            <w:rStyle w:val="Lienhypertexte"/>
+            <w:lang w:val="en-CA"/>
+          </w:rPr>
+          <w:t>https://www.myandroidsolutions.com/2012/07/20/android-tcp-connection-tutorial/</w:t>
+        </w:r>
+      </w:hyperlink>
       <w:r>
         <w:rPr>
           <w:lang w:val="en-CA"/>
         </w:rPr>
         <w:t> </w:t>
       </w:r>
+    </w:p>
+    <w:p>
+      <w:pPr>
+        <w:rPr>
+          <w:lang w:val="en-CA"/>
+        </w:rPr>
+      </w:pPr>
       <w:r>
         <w:rPr>
           <w:lang w:val="en-CA"/>
         </w:rPr>
         <w:t xml:space="preserve"> </w:t>
       </w:r>
-    </w:p>
-    <w:p>
-      <w:pPr>
-        <w:rPr>
-          <w:lang w:val="en-CA"/>
-        </w:rPr>
-      </w:pPr>
-      <w:hyperlink r:id="rId9" w:history="1">
+      <w:hyperlink r:id="rId12" w:history="1">
         <w:r>
           <w:rPr>
             <w:rStyle w:val="Lienhypertexte"/>
@@ -1701,7 +4052,7 @@
           <w:lang w:val="en-CA"/>
         </w:rPr>
       </w:pPr>
-      <w:hyperlink r:id="rId10" w:history="1">
+      <w:hyperlink r:id="rId13" w:history="1">
         <w:r>
           <w:rPr>
             <w:rStyle w:val="Lienhypertexte"/>
@@ -1717,7 +4068,7 @@
           <w:lang w:val="en-CA"/>
         </w:rPr>
       </w:pPr>
-      <w:hyperlink r:id="rId11" w:history="1">
+      <w:hyperlink r:id="rId14" w:history="1">
         <w:r>
           <w:rPr>
             <w:rStyle w:val="Lienhypertexte"/>
@@ -1733,7 +4084,7 @@
           <w:lang w:val="en-CA"/>
         </w:rPr>
       </w:pPr>
-      <w:hyperlink r:id="rId12" w:history="1">
+      <w:hyperlink r:id="rId15" w:history="1">
         <w:r>
           <w:rPr>
             <w:rStyle w:val="Lienhypertexte"/>
@@ -1750,7 +4101,7 @@
           <w:lang w:val="en-CA"/>
         </w:rPr>
       </w:pPr>
-      <w:hyperlink r:id="rId13" w:history="1">
+      <w:hyperlink r:id="rId16" w:history="1">
         <w:r>
           <w:rPr>
             <w:rStyle w:val="Lienhypertexte"/>
@@ -1766,7 +4117,7 @@
           <w:lang w:val="en-CA"/>
         </w:rPr>
       </w:pPr>
-      <w:hyperlink r:id="rId14" w:history="1">
+      <w:hyperlink r:id="rId17" w:history="1">
         <w:r>
           <w:rPr>
             <w:rStyle w:val="Lienhypertexte"/>
@@ -1794,16 +4145,14 @@
       <w:pPr>
         <w:pStyle w:val="Titre2"/>
       </w:pPr>
-      <w:proofErr w:type="spellStart"/>
-      <w:proofErr w:type="gramStart"/>
-      <w:r>
-        <w:t>android</w:t>
-      </w:r>
-      <w:proofErr w:type="spellEnd"/>
-      <w:proofErr w:type="gramEnd"/>
-      <w:r>
-        <w:t xml:space="preserve"> studio</w:t>
-      </w:r>
+      <w:bookmarkStart w:id="14" w:name="_Toc93246361"/>
+      <w:r>
+        <w:t>5.3 A</w:t>
+      </w:r>
+      <w:r>
+        <w:t>ndroid studio</w:t>
+      </w:r>
+      <w:bookmarkEnd w:id="14"/>
     </w:p>
     <w:p/>
     <w:p>
@@ -1812,7 +4161,7 @@
           <w:rStyle w:val="Lienhypertexte"/>
         </w:rPr>
       </w:pPr>
-      <w:hyperlink r:id="rId15" w:history="1">
+      <w:hyperlink r:id="rId18" w:history="1">
         <w:r>
           <w:rPr>
             <w:rStyle w:val="Lienhypertexte"/>
@@ -1822,7 +4171,7 @@
       </w:hyperlink>
     </w:p>
     <w:p>
-      <w:hyperlink r:id="rId16" w:history="1">
+      <w:hyperlink r:id="rId19" w:history="1">
         <w:r>
           <w:rPr>
             <w:rStyle w:val="Lienhypertexte"/>
@@ -1832,7 +4181,7 @@
       </w:hyperlink>
     </w:p>
     <w:p>
-      <w:hyperlink r:id="rId17" w:history="1">
+      <w:hyperlink r:id="rId20" w:history="1">
         <w:r>
           <w:rPr>
             <w:rStyle w:val="Lienhypertexte"/>
@@ -1842,89 +4191,31 @@
       </w:hyperlink>
     </w:p>
     <w:p>
-      <w:r>
-        <w:t>https://www.youtube.com/watch?v=9Rwopuah2Q0</w:t>
-      </w:r>
-    </w:p>
-    <w:p>
-      <w:pPr>
-        <w:rPr>
-          <w:lang w:val="en-CA"/>
-        </w:rPr>
-      </w:pPr>
-      <w:proofErr w:type="spellStart"/>
-      <w:r>
-        <w:rPr>
-          <w:lang w:val="en-CA"/>
-        </w:rPr>
-        <w:t>ajout</w:t>
-      </w:r>
-      <w:proofErr w:type="spellEnd"/>
-      <w:r>
-        <w:rPr>
-          <w:lang w:val="en-CA"/>
-        </w:rPr>
-        <w:t xml:space="preserve"> </w:t>
-      </w:r>
-      <w:proofErr w:type="spellStart"/>
-      <w:r>
-        <w:rPr>
-          <w:lang w:val="en-CA"/>
-        </w:rPr>
-        <w:t>d’une</w:t>
-      </w:r>
-      <w:proofErr w:type="spellEnd"/>
-      <w:r>
-        <w:rPr>
-          <w:lang w:val="en-CA"/>
-        </w:rPr>
-        <w:t xml:space="preserve"> </w:t>
-      </w:r>
-      <w:proofErr w:type="spellStart"/>
-      <w:r>
-        <w:rPr>
-          <w:lang w:val="en-CA"/>
-        </w:rPr>
-        <w:t>librairie</w:t>
-      </w:r>
-      <w:proofErr w:type="spellEnd"/>
-      <w:r>
-        <w:rPr>
-          <w:lang w:val="en-CA"/>
-        </w:rPr>
-        <w:t xml:space="preserve"> </w:t>
-      </w:r>
-    </w:p>
-    <w:p>
-      <w:pPr>
-        <w:rPr>
-          <w:lang w:val="en-CA"/>
-        </w:rPr>
-      </w:pPr>
-    </w:p>
-    <w:p>
-      <w:pPr>
-        <w:rPr>
-          <w:lang w:val="en-CA"/>
-        </w:rPr>
-      </w:pPr>
+      <w:hyperlink r:id="rId21" w:history="1">
+        <w:r>
+          <w:rPr>
+            <w:rStyle w:val="Lienhypertexte"/>
+          </w:rPr>
+          <w:t>https://www.youtube.com/watch?v=9Rwopuah2Q0</w:t>
+        </w:r>
+      </w:hyperlink>
     </w:p>
     <w:p>
       <w:pPr>
         <w:pStyle w:val="Titre1"/>
-        <w:rPr>
-          <w:lang w:val="en-CA"/>
-        </w:rPr>
-      </w:pPr>
-      <w:r>
-        <w:rPr>
-          <w:lang w:val="en-CA"/>
-        </w:rPr>
+      </w:pPr>
+      <w:bookmarkStart w:id="15" w:name="_Toc93246362"/>
+      <w:r>
+        <w:t xml:space="preserve">VI </w:t>
+      </w:r>
+      <w:r>
         <w:t>Résumé</w:t>
       </w:r>
-    </w:p>
+      <w:bookmarkEnd w:id="15"/>
+    </w:p>
+    <w:p/>
     <w:sectPr>
-      <w:headerReference w:type="default" r:id="rId18"/>
+      <w:headerReference w:type="default" r:id="rId22"/>
       <w:pgSz w:w="11906" w:h="16838"/>
       <w:pgMar w:top="1417" w:right="1417" w:bottom="1417" w:left="1417" w:header="708" w:footer="708" w:gutter="0"/>
       <w:cols w:space="708"/>
@@ -1989,9 +4280,57 @@
   <w:p>
     <w:pPr>
       <w:pStyle w:val="En-tte"/>
+      <w:rPr>
+        <w:lang w:val="en-CA"/>
+      </w:rPr>
     </w:pPr>
     <w:r>
-      <w:t>Ramos Goncalves Wilson</w:t>
+      <w:rPr>
+        <w:rFonts w:ascii="Calibri" w:hAnsi="Calibri" w:cs="Calibri"/>
+        <w:color w:val="000000"/>
+        <w:lang w:val="en-CA"/>
+      </w:rPr>
+      <w:t xml:space="preserve">RAMOS GONCALVES </w:t>
+    </w:r>
+    <w:r>
+      <w:rPr>
+        <w:lang w:val="en-CA"/>
+      </w:rPr>
+      <w:t>Wilson</w:t>
+    </w:r>
+  </w:p>
+  <w:p>
+    <w:pPr>
+      <w:pStyle w:val="En-tte"/>
+    </w:pPr>
+    <w:r>
+      <w:rPr>
+        <w:rFonts w:ascii="Calibri" w:hAnsi="Calibri" w:cs="Calibri"/>
+        <w:color w:val="000000"/>
+      </w:rPr>
+      <w:t>IM-SAROEUN Paul</w:t>
+    </w:r>
+    <w:r>
+      <w:rPr>
+        <w:rFonts w:ascii="Calibri" w:hAnsi="Calibri" w:cs="Calibri"/>
+        <w:color w:val="000000"/>
+      </w:rPr>
+      <w:tab/>
+      <w:t>Projet</w:t>
+    </w:r>
+    <w:r>
+      <w:rPr>
+        <w:rFonts w:ascii="Calibri" w:hAnsi="Calibri" w:cs="Calibri"/>
+        <w:color w:val="000000"/>
+      </w:rPr>
+      <w:t>-t</w:t>
+    </w:r>
+    <w:r>
+      <w:rPr>
+        <w:rFonts w:ascii="Calibri" w:hAnsi="Calibri" w:cs="Calibri"/>
+        <w:color w:val="000000"/>
+      </w:rPr>
+      <w:t>ut</w:t>
     </w:r>
   </w:p>
   <w:p>
@@ -2002,20 +4341,202 @@
 </w:hdr>
 </file>
 
+<file path=word/numbering.xml><?xml version="1.0" encoding="utf-8"?>
+<w:numbering xmlns:wpc="http://schemas.microsoft.com/office/word/2010/wordprocessingCanvas" xmlns:cx="http://schemas.microsoft.com/office/drawing/2014/chartex" xmlns:cx1="http://schemas.microsoft.com/office/drawing/2015/9/8/chartex" xmlns:cx2="http://schemas.microsoft.com/office/drawing/2015/10/21/chartex" xmlns:cx3="http://schemas.microsoft.com/office/drawing/2016/5/9/chartex" xmlns:cx4="http://schemas.microsoft.com/office/drawing/2016/5/10/chartex" xmlns:cx5="http://schemas.microsoft.com/office/drawing/2016/5/11/chartex" xmlns:cx6="http://schemas.microsoft.com/office/drawing/2016/5/12/chartex" xmlns:cx7="http://schemas.microsoft.com/office/drawing/2016/5/13/chartex" xmlns:cx8="http://schemas.microsoft.com/office/drawing/2016/5/14/chartex" xmlns:mc="http://schemas.openxmlformats.org/markup-compatibility/2006" xmlns:aink="http://schemas.microsoft.com/office/drawing/2016/ink" xmlns:am3d="http://schemas.microsoft.com/office/drawing/2017/model3d" xmlns:o="urn:schemas-microsoft-com:office:office" xmlns:r="http://schemas.openxmlformats.org/officeDocument/2006/relationships" xmlns:m="http://schemas.openxmlformats.org/officeDocument/2006/math" xmlns:v="urn:schemas-microsoft-com:vml" xmlns:wp14="http://schemas.microsoft.com/office/word/2010/wordprocessingDrawing" xmlns:wp="http://schemas.openxmlformats.org/drawingml/2006/wordprocessingDrawing" xmlns:w10="urn:schemas-microsoft-com:office:word" xmlns:w="http://schemas.openxmlformats.org/wordprocessingml/2006/main" xmlns:w14="http://schemas.microsoft.com/office/word/2010/wordml" xmlns:w15="http://schemas.microsoft.com/office/word/2012/wordml" xmlns:w16cex="http://schemas.microsoft.com/office/word/2018/wordml/cex" xmlns:w16cid="http://schemas.microsoft.com/office/word/2016/wordml/cid" xmlns:w16="http://schemas.microsoft.com/office/word/2018/wordml" xmlns:w16sdtdh="http://schemas.microsoft.com/office/word/2020/wordml/sdtdatahash" xmlns:w16se="http://schemas.microsoft.com/office/word/2015/wordml/symex" xmlns:wpg="http://schemas.microsoft.com/office/word/2010/wordprocessingGroup" xmlns:wpi="http://schemas.microsoft.com/office/word/2010/wordprocessingInk" xmlns:wne="http://schemas.microsoft.com/office/word/2006/wordml" xmlns:wps="http://schemas.microsoft.com/office/word/2010/wordprocessingShape" mc:Ignorable="w14 w15 w16se w16cid w16 w16cex w16sdtdh wp14">
+  <w:abstractNum w:abstractNumId="0" w15:restartNumberingAfterBreak="0">
+    <w:nsid w:val="1F5119CC"/>
+    <w:multiLevelType w:val="multilevel"/>
+    <w:tmpl w:val="B48030B6"/>
+    <w:lvl w:ilvl="0">
+      <w:start w:val="1"/>
+      <w:numFmt w:val="bullet"/>
+      <w:lvlText w:val=""/>
+      <w:lvlJc w:val="left"/>
+      <w:pPr>
+        <w:tabs>
+          <w:tab w:val="num" w:pos="720"/>
+        </w:tabs>
+        <w:ind w:left="720" w:hanging="360"/>
+      </w:pPr>
+      <w:rPr>
+        <w:rFonts w:ascii="Symbol" w:hAnsi="Symbol" w:hint="default"/>
+        <w:sz w:val="20"/>
+      </w:rPr>
+    </w:lvl>
+    <w:lvl w:ilvl="1">
+      <w:start w:val="1"/>
+      <w:numFmt w:val="bullet"/>
+      <w:lvlText w:val="o"/>
+      <w:lvlJc w:val="left"/>
+      <w:pPr>
+        <w:tabs>
+          <w:tab w:val="num" w:pos="1440"/>
+        </w:tabs>
+        <w:ind w:left="1440" w:hanging="360"/>
+      </w:pPr>
+      <w:rPr>
+        <w:rFonts w:ascii="Courier New" w:hAnsi="Courier New" w:hint="default"/>
+        <w:sz w:val="20"/>
+      </w:rPr>
+    </w:lvl>
+    <w:lvl w:ilvl="2">
+      <w:start w:val="1"/>
+      <w:numFmt w:val="bullet"/>
+      <w:lvlText w:val=""/>
+      <w:lvlJc w:val="left"/>
+      <w:pPr>
+        <w:tabs>
+          <w:tab w:val="num" w:pos="2160"/>
+        </w:tabs>
+        <w:ind w:left="2160" w:hanging="360"/>
+      </w:pPr>
+      <w:rPr>
+        <w:rFonts w:ascii="Wingdings" w:hAnsi="Wingdings" w:hint="default"/>
+        <w:sz w:val="20"/>
+      </w:rPr>
+    </w:lvl>
+    <w:lvl w:ilvl="3" w:tentative="1">
+      <w:start w:val="1"/>
+      <w:numFmt w:val="bullet"/>
+      <w:lvlText w:val=""/>
+      <w:lvlJc w:val="left"/>
+      <w:pPr>
+        <w:tabs>
+          <w:tab w:val="num" w:pos="2880"/>
+        </w:tabs>
+        <w:ind w:left="2880" w:hanging="360"/>
+      </w:pPr>
+      <w:rPr>
+        <w:rFonts w:ascii="Wingdings" w:hAnsi="Wingdings" w:hint="default"/>
+        <w:sz w:val="20"/>
+      </w:rPr>
+    </w:lvl>
+    <w:lvl w:ilvl="4" w:tentative="1">
+      <w:start w:val="1"/>
+      <w:numFmt w:val="bullet"/>
+      <w:lvlText w:val=""/>
+      <w:lvlJc w:val="left"/>
+      <w:pPr>
+        <w:tabs>
+          <w:tab w:val="num" w:pos="3600"/>
+        </w:tabs>
+        <w:ind w:left="3600" w:hanging="360"/>
+      </w:pPr>
+      <w:rPr>
+        <w:rFonts w:ascii="Wingdings" w:hAnsi="Wingdings" w:hint="default"/>
+        <w:sz w:val="20"/>
+      </w:rPr>
+    </w:lvl>
+    <w:lvl w:ilvl="5" w:tentative="1">
+      <w:start w:val="1"/>
+      <w:numFmt w:val="bullet"/>
+      <w:lvlText w:val=""/>
+      <w:lvlJc w:val="left"/>
+      <w:pPr>
+        <w:tabs>
+          <w:tab w:val="num" w:pos="4320"/>
+        </w:tabs>
+        <w:ind w:left="4320" w:hanging="360"/>
+      </w:pPr>
+      <w:rPr>
+        <w:rFonts w:ascii="Wingdings" w:hAnsi="Wingdings" w:hint="default"/>
+        <w:sz w:val="20"/>
+      </w:rPr>
+    </w:lvl>
+    <w:lvl w:ilvl="6" w:tentative="1">
+      <w:start w:val="1"/>
+      <w:numFmt w:val="bullet"/>
+      <w:lvlText w:val=""/>
+      <w:lvlJc w:val="left"/>
+      <w:pPr>
+        <w:tabs>
+          <w:tab w:val="num" w:pos="5040"/>
+        </w:tabs>
+        <w:ind w:left="5040" w:hanging="360"/>
+      </w:pPr>
+      <w:rPr>
+        <w:rFonts w:ascii="Wingdings" w:hAnsi="Wingdings" w:hint="default"/>
+        <w:sz w:val="20"/>
+      </w:rPr>
+    </w:lvl>
+    <w:lvl w:ilvl="7" w:tentative="1">
+      <w:start w:val="1"/>
+      <w:numFmt w:val="bullet"/>
+      <w:lvlText w:val=""/>
+      <w:lvlJc w:val="left"/>
+      <w:pPr>
+        <w:tabs>
+          <w:tab w:val="num" w:pos="5760"/>
+        </w:tabs>
+        <w:ind w:left="5760" w:hanging="360"/>
+      </w:pPr>
+      <w:rPr>
+        <w:rFonts w:ascii="Wingdings" w:hAnsi="Wingdings" w:hint="default"/>
+        <w:sz w:val="20"/>
+      </w:rPr>
+    </w:lvl>
+    <w:lvl w:ilvl="8" w:tentative="1">
+      <w:start w:val="1"/>
+      <w:numFmt w:val="bullet"/>
+      <w:lvlText w:val=""/>
+      <w:lvlJc w:val="left"/>
+      <w:pPr>
+        <w:tabs>
+          <w:tab w:val="num" w:pos="6480"/>
+        </w:tabs>
+        <w:ind w:left="6480" w:hanging="360"/>
+      </w:pPr>
+      <w:rPr>
+        <w:rFonts w:ascii="Wingdings" w:hAnsi="Wingdings" w:hint="default"/>
+        <w:sz w:val="20"/>
+      </w:rPr>
+    </w:lvl>
+  </w:abstractNum>
+  <w:num w:numId="1">
+    <w:abstractNumId w:val="0"/>
+  </w:num>
+  <w:num w:numId="2">
+    <w:abstractNumId w:val="0"/>
+    <w:lvlOverride w:ilvl="0"/>
+  </w:num>
+  <w:num w:numId="3">
+    <w:abstractNumId w:val="0"/>
+    <w:lvlOverride w:ilvl="1">
+      <w:lvl w:ilvl="1">
+        <w:numFmt w:val="bullet"/>
+        <w:lvlText w:val=""/>
+        <w:lvlJc w:val="left"/>
+        <w:pPr>
+          <w:tabs>
+            <w:tab w:val="num" w:pos="1440"/>
+          </w:tabs>
+          <w:ind w:left="1440" w:hanging="360"/>
+        </w:pPr>
+        <w:rPr>
+          <w:rFonts w:ascii="Symbol" w:hAnsi="Symbol" w:hint="default"/>
+          <w:sz w:val="20"/>
+        </w:rPr>
+      </w:lvl>
+    </w:lvlOverride>
+    <w:lvlOverride w:ilvl="0"/>
+  </w:num>
+</w:numbering>
+</file>
+
 <file path=word/styles.xml><?xml version="1.0" encoding="utf-8"?>
 <w:styles xmlns:mc="http://schemas.openxmlformats.org/markup-compatibility/2006" xmlns:r="http://schemas.openxmlformats.org/officeDocument/2006/relationships" xmlns:w="http://schemas.openxmlformats.org/wordprocessingml/2006/main" xmlns:w14="http://schemas.microsoft.com/office/word/2010/wordml" xmlns:w15="http://schemas.microsoft.com/office/word/2012/wordml" xmlns:w16cex="http://schemas.microsoft.com/office/word/2018/wordml/cex" xmlns:w16cid="http://schemas.microsoft.com/office/word/2016/wordml/cid" xmlns:w16="http://schemas.microsoft.com/office/word/2018/wordml" xmlns:w16sdtdh="http://schemas.microsoft.com/office/word/2020/wordml/sdtdatahash" xmlns:w16se="http://schemas.microsoft.com/office/word/2015/wordml/symex" mc:Ignorable="w14 w15 w16se w16cid w16 w16cex w16sdtdh">
   <w:docDefaults>
     <w:rPrDefault>
       <w:rPr>
-        <w:rFonts w:asciiTheme="minorHAnsi" w:eastAsiaTheme="minorHAnsi" w:hAnsiTheme="minorHAnsi" w:cstheme="minorBidi"/>
-        <w:sz w:val="22"/>
-        <w:szCs w:val="22"/>
+        <w:rFonts w:asciiTheme="minorHAnsi" w:eastAsiaTheme="minorEastAsia" w:hAnsiTheme="minorHAnsi" w:cstheme="minorBidi"/>
+        <w:sz w:val="21"/>
+        <w:szCs w:val="21"/>
         <w:lang w:val="fr-FR" w:eastAsia="en-US" w:bidi="ar-SA"/>
       </w:rPr>
     </w:rPrDefault>
     <w:pPrDefault>
       <w:pPr>
-        <w:spacing w:after="160" w:line="259" w:lineRule="auto"/>
+        <w:spacing w:after="200" w:line="276" w:lineRule="auto"/>
       </w:pPr>
     </w:pPrDefault>
   </w:docDefaults>
@@ -2400,7 +4921,7 @@
   <w:style w:type="paragraph" w:default="1" w:styleId="Normal">
     <w:name w:val="Normal"/>
     <w:qFormat/>
-    <w:rsid w:val="00037436"/>
+    <w:rsid w:val="003257A5"/>
   </w:style>
   <w:style w:type="paragraph" w:styleId="Titre1">
     <w:name w:val="heading 1"/>
@@ -2409,18 +4930,21 @@
     <w:link w:val="Titre1Car"/>
     <w:uiPriority w:val="9"/>
     <w:qFormat/>
-    <w:rsid w:val="00172601"/>
+    <w:rsid w:val="003257A5"/>
     <w:pPr>
       <w:keepNext/>
       <w:keepLines/>
-      <w:spacing w:before="240" w:after="0"/>
+      <w:pBdr>
+        <w:bottom w:val="single" w:sz="4" w:space="2" w:color="EA6312" w:themeColor="accent2"/>
+      </w:pBdr>
+      <w:spacing w:before="360" w:after="120" w:line="240" w:lineRule="auto"/>
       <w:outlineLvl w:val="0"/>
     </w:pPr>
     <w:rPr>
       <w:rFonts w:asciiTheme="majorHAnsi" w:eastAsiaTheme="majorEastAsia" w:hAnsiTheme="majorHAnsi" w:cstheme="majorBidi"/>
-      <w:color w:val="2F5496" w:themeColor="accent1" w:themeShade="BF"/>
-      <w:sz w:val="32"/>
-      <w:szCs w:val="32"/>
+      <w:color w:val="262626" w:themeColor="text1" w:themeTint="D9"/>
+      <w:sz w:val="40"/>
+      <w:szCs w:val="40"/>
     </w:rPr>
   </w:style>
   <w:style w:type="paragraph" w:styleId="Titre2">
@@ -2431,18 +4955,18 @@
     <w:uiPriority w:val="9"/>
     <w:unhideWhenUsed/>
     <w:qFormat/>
-    <w:rsid w:val="004C33AD"/>
+    <w:rsid w:val="003257A5"/>
     <w:pPr>
       <w:keepNext/>
       <w:keepLines/>
-      <w:spacing w:before="40" w:after="0"/>
+      <w:spacing w:before="120" w:after="0" w:line="240" w:lineRule="auto"/>
       <w:outlineLvl w:val="1"/>
     </w:pPr>
     <w:rPr>
       <w:rFonts w:asciiTheme="majorHAnsi" w:eastAsiaTheme="majorEastAsia" w:hAnsiTheme="majorHAnsi" w:cstheme="majorBidi"/>
-      <w:color w:val="2F5496" w:themeColor="accent1" w:themeShade="BF"/>
-      <w:sz w:val="26"/>
-      <w:szCs w:val="26"/>
+      <w:color w:val="EA6312" w:themeColor="accent2"/>
+      <w:sz w:val="36"/>
+      <w:szCs w:val="36"/>
     </w:rPr>
   </w:style>
   <w:style w:type="paragraph" w:styleId="Titre3">
@@ -2453,18 +4977,164 @@
     <w:uiPriority w:val="9"/>
     <w:unhideWhenUsed/>
     <w:qFormat/>
-    <w:rsid w:val="00400DEE"/>
+    <w:rsid w:val="003257A5"/>
     <w:pPr>
       <w:keepNext/>
       <w:keepLines/>
-      <w:spacing w:before="40" w:after="0"/>
+      <w:spacing w:before="80" w:after="0" w:line="240" w:lineRule="auto"/>
       <w:outlineLvl w:val="2"/>
     </w:pPr>
     <w:rPr>
       <w:rFonts w:asciiTheme="majorHAnsi" w:eastAsiaTheme="majorEastAsia" w:hAnsiTheme="majorHAnsi" w:cstheme="majorBidi"/>
-      <w:color w:val="1F3763" w:themeColor="accent1" w:themeShade="7F"/>
+      <w:color w:val="AF490D" w:themeColor="accent2" w:themeShade="BF"/>
+      <w:sz w:val="32"/>
+      <w:szCs w:val="32"/>
+    </w:rPr>
+  </w:style>
+  <w:style w:type="paragraph" w:styleId="Titre4">
+    <w:name w:val="heading 4"/>
+    <w:basedOn w:val="Normal"/>
+    <w:next w:val="Normal"/>
+    <w:link w:val="Titre4Car"/>
+    <w:uiPriority w:val="9"/>
+    <w:semiHidden/>
+    <w:unhideWhenUsed/>
+    <w:qFormat/>
+    <w:rsid w:val="003257A5"/>
+    <w:pPr>
+      <w:keepNext/>
+      <w:keepLines/>
+      <w:spacing w:before="80" w:after="0" w:line="240" w:lineRule="auto"/>
+      <w:outlineLvl w:val="3"/>
+    </w:pPr>
+    <w:rPr>
+      <w:rFonts w:asciiTheme="majorHAnsi" w:eastAsiaTheme="majorEastAsia" w:hAnsiTheme="majorHAnsi" w:cstheme="majorBidi"/>
+      <w:i/>
+      <w:iCs/>
+      <w:color w:val="753109" w:themeColor="accent2" w:themeShade="80"/>
+      <w:sz w:val="28"/>
+      <w:szCs w:val="28"/>
+    </w:rPr>
+  </w:style>
+  <w:style w:type="paragraph" w:styleId="Titre5">
+    <w:name w:val="heading 5"/>
+    <w:basedOn w:val="Normal"/>
+    <w:next w:val="Normal"/>
+    <w:link w:val="Titre5Car"/>
+    <w:uiPriority w:val="9"/>
+    <w:semiHidden/>
+    <w:unhideWhenUsed/>
+    <w:qFormat/>
+    <w:rsid w:val="003257A5"/>
+    <w:pPr>
+      <w:keepNext/>
+      <w:keepLines/>
+      <w:spacing w:before="80" w:after="0" w:line="240" w:lineRule="auto"/>
+      <w:outlineLvl w:val="4"/>
+    </w:pPr>
+    <w:rPr>
+      <w:rFonts w:asciiTheme="majorHAnsi" w:eastAsiaTheme="majorEastAsia" w:hAnsiTheme="majorHAnsi" w:cstheme="majorBidi"/>
+      <w:color w:val="AF490D" w:themeColor="accent2" w:themeShade="BF"/>
       <w:sz w:val="24"/>
       <w:szCs w:val="24"/>
+    </w:rPr>
+  </w:style>
+  <w:style w:type="paragraph" w:styleId="Titre6">
+    <w:name w:val="heading 6"/>
+    <w:basedOn w:val="Normal"/>
+    <w:next w:val="Normal"/>
+    <w:link w:val="Titre6Car"/>
+    <w:uiPriority w:val="9"/>
+    <w:semiHidden/>
+    <w:unhideWhenUsed/>
+    <w:qFormat/>
+    <w:rsid w:val="003257A5"/>
+    <w:pPr>
+      <w:keepNext/>
+      <w:keepLines/>
+      <w:spacing w:before="80" w:after="0" w:line="240" w:lineRule="auto"/>
+      <w:outlineLvl w:val="5"/>
+    </w:pPr>
+    <w:rPr>
+      <w:rFonts w:asciiTheme="majorHAnsi" w:eastAsiaTheme="majorEastAsia" w:hAnsiTheme="majorHAnsi" w:cstheme="majorBidi"/>
+      <w:i/>
+      <w:iCs/>
+      <w:color w:val="753109" w:themeColor="accent2" w:themeShade="80"/>
+      <w:sz w:val="24"/>
+      <w:szCs w:val="24"/>
+    </w:rPr>
+  </w:style>
+  <w:style w:type="paragraph" w:styleId="Titre7">
+    <w:name w:val="heading 7"/>
+    <w:basedOn w:val="Normal"/>
+    <w:next w:val="Normal"/>
+    <w:link w:val="Titre7Car"/>
+    <w:uiPriority w:val="9"/>
+    <w:semiHidden/>
+    <w:unhideWhenUsed/>
+    <w:qFormat/>
+    <w:rsid w:val="003257A5"/>
+    <w:pPr>
+      <w:keepNext/>
+      <w:keepLines/>
+      <w:spacing w:before="80" w:after="0" w:line="240" w:lineRule="auto"/>
+      <w:outlineLvl w:val="6"/>
+    </w:pPr>
+    <w:rPr>
+      <w:rFonts w:asciiTheme="majorHAnsi" w:eastAsiaTheme="majorEastAsia" w:hAnsiTheme="majorHAnsi" w:cstheme="majorBidi"/>
+      <w:b/>
+      <w:bCs/>
+      <w:color w:val="753109" w:themeColor="accent2" w:themeShade="80"/>
+      <w:sz w:val="22"/>
+      <w:szCs w:val="22"/>
+    </w:rPr>
+  </w:style>
+  <w:style w:type="paragraph" w:styleId="Titre8">
+    <w:name w:val="heading 8"/>
+    <w:basedOn w:val="Normal"/>
+    <w:next w:val="Normal"/>
+    <w:link w:val="Titre8Car"/>
+    <w:uiPriority w:val="9"/>
+    <w:semiHidden/>
+    <w:unhideWhenUsed/>
+    <w:qFormat/>
+    <w:rsid w:val="003257A5"/>
+    <w:pPr>
+      <w:keepNext/>
+      <w:keepLines/>
+      <w:spacing w:before="80" w:after="0" w:line="240" w:lineRule="auto"/>
+      <w:outlineLvl w:val="7"/>
+    </w:pPr>
+    <w:rPr>
+      <w:rFonts w:asciiTheme="majorHAnsi" w:eastAsiaTheme="majorEastAsia" w:hAnsiTheme="majorHAnsi" w:cstheme="majorBidi"/>
+      <w:color w:val="753109" w:themeColor="accent2" w:themeShade="80"/>
+      <w:sz w:val="22"/>
+      <w:szCs w:val="22"/>
+    </w:rPr>
+  </w:style>
+  <w:style w:type="paragraph" w:styleId="Titre9">
+    <w:name w:val="heading 9"/>
+    <w:basedOn w:val="Normal"/>
+    <w:next w:val="Normal"/>
+    <w:link w:val="Titre9Car"/>
+    <w:uiPriority w:val="9"/>
+    <w:semiHidden/>
+    <w:unhideWhenUsed/>
+    <w:qFormat/>
+    <w:rsid w:val="003257A5"/>
+    <w:pPr>
+      <w:keepNext/>
+      <w:keepLines/>
+      <w:spacing w:before="80" w:after="0" w:line="240" w:lineRule="auto"/>
+      <w:outlineLvl w:val="8"/>
+    </w:pPr>
+    <w:rPr>
+      <w:rFonts w:asciiTheme="majorHAnsi" w:eastAsiaTheme="majorEastAsia" w:hAnsiTheme="majorHAnsi" w:cstheme="majorBidi"/>
+      <w:i/>
+      <w:iCs/>
+      <w:color w:val="753109" w:themeColor="accent2" w:themeShade="80"/>
+      <w:sz w:val="22"/>
+      <w:szCs w:val="22"/>
     </w:rPr>
   </w:style>
   <w:style w:type="character" w:default="1" w:styleId="Policepardfaut">
@@ -2501,12 +5171,12 @@
     <w:unhideWhenUsed/>
     <w:rsid w:val="00BA4D12"/>
     <w:rPr>
-      <w:color w:val="0563C1" w:themeColor="hyperlink"/>
+      <w:color w:val="58C1BA" w:themeColor="hyperlink"/>
       <w:u w:val="single"/>
     </w:rPr>
   </w:style>
-  <w:style w:type="character" w:styleId="Mentionnonrsolue">
-    <w:name w:val="Unresolved Mention"/>
+  <w:style w:type="character" w:customStyle="1" w:styleId="Mentionnonrsolue1">
+    <w:name w:val="Mention non résolue1"/>
     <w:basedOn w:val="Policepardfaut"/>
     <w:uiPriority w:val="99"/>
     <w:semiHidden/>
@@ -2522,12 +5192,12 @@
     <w:basedOn w:val="Policepardfaut"/>
     <w:link w:val="Titre2"/>
     <w:uiPriority w:val="9"/>
-    <w:rsid w:val="004C33AD"/>
+    <w:rsid w:val="003257A5"/>
     <w:rPr>
       <w:rFonts w:asciiTheme="majorHAnsi" w:eastAsiaTheme="majorEastAsia" w:hAnsiTheme="majorHAnsi" w:cstheme="majorBidi"/>
-      <w:color w:val="2F5496" w:themeColor="accent1" w:themeShade="BF"/>
-      <w:sz w:val="26"/>
-      <w:szCs w:val="26"/>
+      <w:color w:val="EA6312" w:themeColor="accent2"/>
+      <w:sz w:val="36"/>
+      <w:szCs w:val="36"/>
     </w:rPr>
   </w:style>
   <w:style w:type="character" w:styleId="Lienhypertextesuivivisit">
@@ -2538,7 +5208,7 @@
     <w:unhideWhenUsed/>
     <w:rsid w:val="00E1095F"/>
     <w:rPr>
-      <w:color w:val="954F72" w:themeColor="followedHyperlink"/>
+      <w:color w:val="9DFFCB" w:themeColor="followedHyperlink"/>
       <w:u w:val="single"/>
     </w:rPr>
   </w:style>
@@ -2591,12 +5261,12 @@
     <w:basedOn w:val="Policepardfaut"/>
     <w:link w:val="Titre1"/>
     <w:uiPriority w:val="9"/>
-    <w:rsid w:val="00172601"/>
+    <w:rsid w:val="003257A5"/>
     <w:rPr>
       <w:rFonts w:asciiTheme="majorHAnsi" w:eastAsiaTheme="majorEastAsia" w:hAnsiTheme="majorHAnsi" w:cstheme="majorBidi"/>
-      <w:color w:val="2F5496" w:themeColor="accent1" w:themeShade="BF"/>
-      <w:sz w:val="32"/>
-      <w:szCs w:val="32"/>
+      <w:color w:val="262626" w:themeColor="text1" w:themeTint="D9"/>
+      <w:sz w:val="40"/>
+      <w:szCs w:val="40"/>
     </w:rPr>
   </w:style>
   <w:style w:type="character" w:customStyle="1" w:styleId="Titre3Car">
@@ -2604,12 +5274,12 @@
     <w:basedOn w:val="Policepardfaut"/>
     <w:link w:val="Titre3"/>
     <w:uiPriority w:val="9"/>
-    <w:rsid w:val="00400DEE"/>
+    <w:rsid w:val="003257A5"/>
     <w:rPr>
       <w:rFonts w:asciiTheme="majorHAnsi" w:eastAsiaTheme="majorEastAsia" w:hAnsiTheme="majorHAnsi" w:cstheme="majorBidi"/>
-      <w:color w:val="1F3763" w:themeColor="accent1" w:themeShade="7F"/>
-      <w:sz w:val="24"/>
-      <w:szCs w:val="24"/>
+      <w:color w:val="AF490D" w:themeColor="accent2" w:themeShade="BF"/>
+      <w:sz w:val="32"/>
+      <w:szCs w:val="32"/>
     </w:rPr>
   </w:style>
   <w:style w:type="character" w:styleId="Accentuationlgre">
@@ -2617,11 +5287,11 @@
     <w:basedOn w:val="Policepardfaut"/>
     <w:uiPriority w:val="19"/>
     <w:qFormat/>
-    <w:rsid w:val="00400DEE"/>
+    <w:rsid w:val="003257A5"/>
     <w:rPr>
       <w:i/>
       <w:iCs/>
-      <w:color w:val="404040" w:themeColor="text1" w:themeTint="BF"/>
+      <w:color w:val="595959" w:themeColor="text1" w:themeTint="A6"/>
     </w:rPr>
   </w:style>
   <w:style w:type="character" w:styleId="lev">
@@ -2629,19 +5299,432 @@
     <w:basedOn w:val="Policepardfaut"/>
     <w:uiPriority w:val="22"/>
     <w:qFormat/>
-    <w:rsid w:val="00400DEE"/>
+    <w:rsid w:val="003257A5"/>
     <w:rPr>
       <w:b/>
       <w:bCs/>
+    </w:rPr>
+  </w:style>
+  <w:style w:type="paragraph" w:styleId="NormalWeb">
+    <w:name w:val="Normal (Web)"/>
+    <w:basedOn w:val="Normal"/>
+    <w:uiPriority w:val="99"/>
+    <w:semiHidden/>
+    <w:unhideWhenUsed/>
+    <w:rsid w:val="009B2838"/>
+    <w:pPr>
+      <w:spacing w:before="100" w:beforeAutospacing="1" w:after="100" w:afterAutospacing="1" w:line="240" w:lineRule="auto"/>
+    </w:pPr>
+    <w:rPr>
+      <w:rFonts w:ascii="Times New Roman" w:eastAsia="Times New Roman" w:hAnsi="Times New Roman" w:cs="Times New Roman"/>
+      <w:sz w:val="24"/>
+      <w:szCs w:val="24"/>
+      <w:lang w:eastAsia="fr-FR"/>
+    </w:rPr>
+  </w:style>
+  <w:style w:type="paragraph" w:styleId="En-ttedetabledesmatires">
+    <w:name w:val="TOC Heading"/>
+    <w:basedOn w:val="Titre1"/>
+    <w:next w:val="Normal"/>
+    <w:uiPriority w:val="39"/>
+    <w:unhideWhenUsed/>
+    <w:qFormat/>
+    <w:rsid w:val="003257A5"/>
+    <w:pPr>
+      <w:outlineLvl w:val="9"/>
+    </w:pPr>
+  </w:style>
+  <w:style w:type="paragraph" w:styleId="TM1">
+    <w:name w:val="toc 1"/>
+    <w:basedOn w:val="Normal"/>
+    <w:next w:val="Normal"/>
+    <w:autoRedefine/>
+    <w:uiPriority w:val="39"/>
+    <w:unhideWhenUsed/>
+    <w:rsid w:val="0008749D"/>
+    <w:pPr>
+      <w:spacing w:after="100"/>
+    </w:pPr>
+  </w:style>
+  <w:style w:type="paragraph" w:styleId="TM2">
+    <w:name w:val="toc 2"/>
+    <w:basedOn w:val="Normal"/>
+    <w:next w:val="Normal"/>
+    <w:autoRedefine/>
+    <w:uiPriority w:val="39"/>
+    <w:unhideWhenUsed/>
+    <w:rsid w:val="0008749D"/>
+    <w:pPr>
+      <w:spacing w:after="100"/>
+      <w:ind w:left="220"/>
+    </w:pPr>
+  </w:style>
+  <w:style w:type="paragraph" w:styleId="TM3">
+    <w:name w:val="toc 3"/>
+    <w:basedOn w:val="Normal"/>
+    <w:next w:val="Normal"/>
+    <w:autoRedefine/>
+    <w:uiPriority w:val="39"/>
+    <w:unhideWhenUsed/>
+    <w:rsid w:val="00A7785E"/>
+    <w:pPr>
+      <w:spacing w:after="100"/>
+      <w:ind w:left="440"/>
+    </w:pPr>
+    <w:rPr>
+      <w:rFonts w:cs="Times New Roman"/>
+      <w:lang w:eastAsia="fr-FR"/>
+    </w:rPr>
+  </w:style>
+  <w:style w:type="character" w:styleId="Mentionnonrsolue">
+    <w:name w:val="Unresolved Mention"/>
+    <w:basedOn w:val="Policepardfaut"/>
+    <w:uiPriority w:val="99"/>
+    <w:semiHidden/>
+    <w:unhideWhenUsed/>
+    <w:rsid w:val="003257A5"/>
+    <w:rPr>
+      <w:color w:val="605E5C"/>
+      <w:shd w:val="clear" w:color="auto" w:fill="E1DFDD"/>
+    </w:rPr>
+  </w:style>
+  <w:style w:type="character" w:customStyle="1" w:styleId="Titre4Car">
+    <w:name w:val="Titre 4 Car"/>
+    <w:basedOn w:val="Policepardfaut"/>
+    <w:link w:val="Titre4"/>
+    <w:uiPriority w:val="9"/>
+    <w:semiHidden/>
+    <w:rsid w:val="003257A5"/>
+    <w:rPr>
+      <w:rFonts w:asciiTheme="majorHAnsi" w:eastAsiaTheme="majorEastAsia" w:hAnsiTheme="majorHAnsi" w:cstheme="majorBidi"/>
+      <w:i/>
+      <w:iCs/>
+      <w:color w:val="753109" w:themeColor="accent2" w:themeShade="80"/>
+      <w:sz w:val="28"/>
+      <w:szCs w:val="28"/>
+    </w:rPr>
+  </w:style>
+  <w:style w:type="character" w:customStyle="1" w:styleId="Titre5Car">
+    <w:name w:val="Titre 5 Car"/>
+    <w:basedOn w:val="Policepardfaut"/>
+    <w:link w:val="Titre5"/>
+    <w:uiPriority w:val="9"/>
+    <w:semiHidden/>
+    <w:rsid w:val="003257A5"/>
+    <w:rPr>
+      <w:rFonts w:asciiTheme="majorHAnsi" w:eastAsiaTheme="majorEastAsia" w:hAnsiTheme="majorHAnsi" w:cstheme="majorBidi"/>
+      <w:color w:val="AF490D" w:themeColor="accent2" w:themeShade="BF"/>
+      <w:sz w:val="24"/>
+      <w:szCs w:val="24"/>
+    </w:rPr>
+  </w:style>
+  <w:style w:type="character" w:customStyle="1" w:styleId="Titre6Car">
+    <w:name w:val="Titre 6 Car"/>
+    <w:basedOn w:val="Policepardfaut"/>
+    <w:link w:val="Titre6"/>
+    <w:uiPriority w:val="9"/>
+    <w:semiHidden/>
+    <w:rsid w:val="003257A5"/>
+    <w:rPr>
+      <w:rFonts w:asciiTheme="majorHAnsi" w:eastAsiaTheme="majorEastAsia" w:hAnsiTheme="majorHAnsi" w:cstheme="majorBidi"/>
+      <w:i/>
+      <w:iCs/>
+      <w:color w:val="753109" w:themeColor="accent2" w:themeShade="80"/>
+      <w:sz w:val="24"/>
+      <w:szCs w:val="24"/>
+    </w:rPr>
+  </w:style>
+  <w:style w:type="character" w:customStyle="1" w:styleId="Titre7Car">
+    <w:name w:val="Titre 7 Car"/>
+    <w:basedOn w:val="Policepardfaut"/>
+    <w:link w:val="Titre7"/>
+    <w:uiPriority w:val="9"/>
+    <w:semiHidden/>
+    <w:rsid w:val="003257A5"/>
+    <w:rPr>
+      <w:rFonts w:asciiTheme="majorHAnsi" w:eastAsiaTheme="majorEastAsia" w:hAnsiTheme="majorHAnsi" w:cstheme="majorBidi"/>
+      <w:b/>
+      <w:bCs/>
+      <w:color w:val="753109" w:themeColor="accent2" w:themeShade="80"/>
+      <w:sz w:val="22"/>
+      <w:szCs w:val="22"/>
+    </w:rPr>
+  </w:style>
+  <w:style w:type="character" w:customStyle="1" w:styleId="Titre8Car">
+    <w:name w:val="Titre 8 Car"/>
+    <w:basedOn w:val="Policepardfaut"/>
+    <w:link w:val="Titre8"/>
+    <w:uiPriority w:val="9"/>
+    <w:semiHidden/>
+    <w:rsid w:val="003257A5"/>
+    <w:rPr>
+      <w:rFonts w:asciiTheme="majorHAnsi" w:eastAsiaTheme="majorEastAsia" w:hAnsiTheme="majorHAnsi" w:cstheme="majorBidi"/>
+      <w:color w:val="753109" w:themeColor="accent2" w:themeShade="80"/>
+      <w:sz w:val="22"/>
+      <w:szCs w:val="22"/>
+    </w:rPr>
+  </w:style>
+  <w:style w:type="character" w:customStyle="1" w:styleId="Titre9Car">
+    <w:name w:val="Titre 9 Car"/>
+    <w:basedOn w:val="Policepardfaut"/>
+    <w:link w:val="Titre9"/>
+    <w:uiPriority w:val="9"/>
+    <w:semiHidden/>
+    <w:rsid w:val="003257A5"/>
+    <w:rPr>
+      <w:rFonts w:asciiTheme="majorHAnsi" w:eastAsiaTheme="majorEastAsia" w:hAnsiTheme="majorHAnsi" w:cstheme="majorBidi"/>
+      <w:i/>
+      <w:iCs/>
+      <w:color w:val="753109" w:themeColor="accent2" w:themeShade="80"/>
+      <w:sz w:val="22"/>
+      <w:szCs w:val="22"/>
+    </w:rPr>
+  </w:style>
+  <w:style w:type="paragraph" w:styleId="Lgende">
+    <w:name w:val="caption"/>
+    <w:basedOn w:val="Normal"/>
+    <w:next w:val="Normal"/>
+    <w:uiPriority w:val="35"/>
+    <w:semiHidden/>
+    <w:unhideWhenUsed/>
+    <w:qFormat/>
+    <w:rsid w:val="003257A5"/>
+    <w:pPr>
+      <w:spacing w:line="240" w:lineRule="auto"/>
+    </w:pPr>
+    <w:rPr>
+      <w:b/>
+      <w:bCs/>
+      <w:color w:val="404040" w:themeColor="text1" w:themeTint="BF"/>
+      <w:sz w:val="16"/>
+      <w:szCs w:val="16"/>
+    </w:rPr>
+  </w:style>
+  <w:style w:type="paragraph" w:styleId="Titre">
+    <w:name w:val="Title"/>
+    <w:basedOn w:val="Normal"/>
+    <w:next w:val="Normal"/>
+    <w:link w:val="TitreCar"/>
+    <w:uiPriority w:val="10"/>
+    <w:qFormat/>
+    <w:rsid w:val="003257A5"/>
+    <w:pPr>
+      <w:spacing w:after="0" w:line="240" w:lineRule="auto"/>
+      <w:contextualSpacing/>
+    </w:pPr>
+    <w:rPr>
+      <w:rFonts w:asciiTheme="majorHAnsi" w:eastAsiaTheme="majorEastAsia" w:hAnsiTheme="majorHAnsi" w:cstheme="majorBidi"/>
+      <w:color w:val="262626" w:themeColor="text1" w:themeTint="D9"/>
+      <w:sz w:val="96"/>
+      <w:szCs w:val="96"/>
+    </w:rPr>
+  </w:style>
+  <w:style w:type="character" w:customStyle="1" w:styleId="TitreCar">
+    <w:name w:val="Titre Car"/>
+    <w:basedOn w:val="Policepardfaut"/>
+    <w:link w:val="Titre"/>
+    <w:uiPriority w:val="10"/>
+    <w:rsid w:val="003257A5"/>
+    <w:rPr>
+      <w:rFonts w:asciiTheme="majorHAnsi" w:eastAsiaTheme="majorEastAsia" w:hAnsiTheme="majorHAnsi" w:cstheme="majorBidi"/>
+      <w:color w:val="262626" w:themeColor="text1" w:themeTint="D9"/>
+      <w:sz w:val="96"/>
+      <w:szCs w:val="96"/>
+    </w:rPr>
+  </w:style>
+  <w:style w:type="paragraph" w:styleId="Sous-titre">
+    <w:name w:val="Subtitle"/>
+    <w:basedOn w:val="Normal"/>
+    <w:next w:val="Normal"/>
+    <w:link w:val="Sous-titreCar"/>
+    <w:uiPriority w:val="11"/>
+    <w:qFormat/>
+    <w:rsid w:val="003257A5"/>
+    <w:pPr>
+      <w:numPr>
+        <w:ilvl w:val="1"/>
+      </w:numPr>
+      <w:spacing w:after="240"/>
+    </w:pPr>
+    <w:rPr>
+      <w:caps/>
+      <w:color w:val="404040" w:themeColor="text1" w:themeTint="BF"/>
+      <w:spacing w:val="20"/>
+      <w:sz w:val="28"/>
+      <w:szCs w:val="28"/>
+    </w:rPr>
+  </w:style>
+  <w:style w:type="character" w:customStyle="1" w:styleId="Sous-titreCar">
+    <w:name w:val="Sous-titre Car"/>
+    <w:basedOn w:val="Policepardfaut"/>
+    <w:link w:val="Sous-titre"/>
+    <w:uiPriority w:val="11"/>
+    <w:rsid w:val="003257A5"/>
+    <w:rPr>
+      <w:caps/>
+      <w:color w:val="404040" w:themeColor="text1" w:themeTint="BF"/>
+      <w:spacing w:val="20"/>
+      <w:sz w:val="28"/>
+      <w:szCs w:val="28"/>
+    </w:rPr>
+  </w:style>
+  <w:style w:type="character" w:styleId="Accentuation">
+    <w:name w:val="Emphasis"/>
+    <w:basedOn w:val="Policepardfaut"/>
+    <w:uiPriority w:val="20"/>
+    <w:qFormat/>
+    <w:rsid w:val="003257A5"/>
+    <w:rPr>
+      <w:i/>
+      <w:iCs/>
+      <w:color w:val="000000" w:themeColor="text1"/>
+    </w:rPr>
+  </w:style>
+  <w:style w:type="paragraph" w:styleId="Sansinterligne">
+    <w:name w:val="No Spacing"/>
+    <w:uiPriority w:val="1"/>
+    <w:qFormat/>
+    <w:rsid w:val="003257A5"/>
+    <w:pPr>
+      <w:spacing w:after="0" w:line="240" w:lineRule="auto"/>
+    </w:pPr>
+  </w:style>
+  <w:style w:type="paragraph" w:styleId="Citation">
+    <w:name w:val="Quote"/>
+    <w:basedOn w:val="Normal"/>
+    <w:next w:val="Normal"/>
+    <w:link w:val="CitationCar"/>
+    <w:uiPriority w:val="29"/>
+    <w:qFormat/>
+    <w:rsid w:val="003257A5"/>
+    <w:pPr>
+      <w:spacing w:before="160"/>
+      <w:ind w:left="720" w:right="720"/>
+      <w:jc w:val="center"/>
+    </w:pPr>
+    <w:rPr>
+      <w:rFonts w:asciiTheme="majorHAnsi" w:eastAsiaTheme="majorEastAsia" w:hAnsiTheme="majorHAnsi" w:cstheme="majorBidi"/>
+      <w:color w:val="000000" w:themeColor="text1"/>
+      <w:sz w:val="24"/>
+      <w:szCs w:val="24"/>
+    </w:rPr>
+  </w:style>
+  <w:style w:type="character" w:customStyle="1" w:styleId="CitationCar">
+    <w:name w:val="Citation Car"/>
+    <w:basedOn w:val="Policepardfaut"/>
+    <w:link w:val="Citation"/>
+    <w:uiPriority w:val="29"/>
+    <w:rsid w:val="003257A5"/>
+    <w:rPr>
+      <w:rFonts w:asciiTheme="majorHAnsi" w:eastAsiaTheme="majorEastAsia" w:hAnsiTheme="majorHAnsi" w:cstheme="majorBidi"/>
+      <w:color w:val="000000" w:themeColor="text1"/>
+      <w:sz w:val="24"/>
+      <w:szCs w:val="24"/>
+    </w:rPr>
+  </w:style>
+  <w:style w:type="paragraph" w:styleId="Citationintense">
+    <w:name w:val="Intense Quote"/>
+    <w:basedOn w:val="Normal"/>
+    <w:next w:val="Normal"/>
+    <w:link w:val="CitationintenseCar"/>
+    <w:uiPriority w:val="30"/>
+    <w:qFormat/>
+    <w:rsid w:val="003257A5"/>
+    <w:pPr>
+      <w:pBdr>
+        <w:top w:val="single" w:sz="24" w:space="4" w:color="EA6312" w:themeColor="accent2"/>
+      </w:pBdr>
+      <w:spacing w:before="240" w:after="240" w:line="240" w:lineRule="auto"/>
+      <w:ind w:left="936" w:right="936"/>
+      <w:jc w:val="center"/>
+    </w:pPr>
+    <w:rPr>
+      <w:rFonts w:asciiTheme="majorHAnsi" w:eastAsiaTheme="majorEastAsia" w:hAnsiTheme="majorHAnsi" w:cstheme="majorBidi"/>
+      <w:sz w:val="24"/>
+      <w:szCs w:val="24"/>
+    </w:rPr>
+  </w:style>
+  <w:style w:type="character" w:customStyle="1" w:styleId="CitationintenseCar">
+    <w:name w:val="Citation intense Car"/>
+    <w:basedOn w:val="Policepardfaut"/>
+    <w:link w:val="Citationintense"/>
+    <w:uiPriority w:val="30"/>
+    <w:rsid w:val="003257A5"/>
+    <w:rPr>
+      <w:rFonts w:asciiTheme="majorHAnsi" w:eastAsiaTheme="majorEastAsia" w:hAnsiTheme="majorHAnsi" w:cstheme="majorBidi"/>
+      <w:sz w:val="24"/>
+      <w:szCs w:val="24"/>
+    </w:rPr>
+  </w:style>
+  <w:style w:type="character" w:styleId="Accentuationintense">
+    <w:name w:val="Intense Emphasis"/>
+    <w:basedOn w:val="Policepardfaut"/>
+    <w:uiPriority w:val="21"/>
+    <w:qFormat/>
+    <w:rsid w:val="003257A5"/>
+    <w:rPr>
+      <w:b/>
+      <w:bCs/>
+      <w:i/>
+      <w:iCs/>
+      <w:caps w:val="0"/>
+      <w:smallCaps w:val="0"/>
+      <w:strike w:val="0"/>
+      <w:dstrike w:val="0"/>
+      <w:color w:val="EA6312" w:themeColor="accent2"/>
+    </w:rPr>
+  </w:style>
+  <w:style w:type="character" w:styleId="Rfrencelgre">
+    <w:name w:val="Subtle Reference"/>
+    <w:basedOn w:val="Policepardfaut"/>
+    <w:uiPriority w:val="31"/>
+    <w:qFormat/>
+    <w:rsid w:val="003257A5"/>
+    <w:rPr>
+      <w:caps w:val="0"/>
+      <w:smallCaps/>
+      <w:color w:val="404040" w:themeColor="text1" w:themeTint="BF"/>
+      <w:spacing w:val="0"/>
+      <w:u w:val="single" w:color="7F7F7F" w:themeColor="text1" w:themeTint="80"/>
+    </w:rPr>
+  </w:style>
+  <w:style w:type="character" w:styleId="Rfrenceintense">
+    <w:name w:val="Intense Reference"/>
+    <w:basedOn w:val="Policepardfaut"/>
+    <w:uiPriority w:val="32"/>
+    <w:qFormat/>
+    <w:rsid w:val="003257A5"/>
+    <w:rPr>
+      <w:b/>
+      <w:bCs/>
+      <w:caps w:val="0"/>
+      <w:smallCaps/>
+      <w:color w:val="auto"/>
+      <w:spacing w:val="0"/>
+      <w:u w:val="single"/>
+    </w:rPr>
+  </w:style>
+  <w:style w:type="character" w:styleId="Titredulivre">
+    <w:name w:val="Book Title"/>
+    <w:basedOn w:val="Policepardfaut"/>
+    <w:uiPriority w:val="33"/>
+    <w:qFormat/>
+    <w:rsid w:val="003257A5"/>
+    <w:rPr>
+      <w:b/>
+      <w:bCs/>
+      <w:caps w:val="0"/>
+      <w:smallCaps/>
+      <w:spacing w:val="0"/>
     </w:rPr>
   </w:style>
 </w:styles>
 </file>
 
 <file path=word/theme/theme1.xml><?xml version="1.0" encoding="utf-8"?>
-<a:theme xmlns:a="http://schemas.openxmlformats.org/drawingml/2006/main" name="Thème Office">
+<a:theme xmlns:a="http://schemas.openxmlformats.org/drawingml/2006/main" name="Ion">
   <a:themeElements>
-    <a:clrScheme name="Office">
+    <a:clrScheme name="Ion">
       <a:dk1>
         <a:sysClr val="windowText" lastClr="000000"/>
       </a:dk1>
@@ -2649,44 +5732,44 @@
         <a:sysClr val="window" lastClr="FFFFFF"/>
       </a:lt1>
       <a:dk2>
-        <a:srgbClr val="44546A"/>
+        <a:srgbClr val="1E5155"/>
       </a:dk2>
       <a:lt2>
-        <a:srgbClr val="E7E6E6"/>
+        <a:srgbClr val="EBEBEB"/>
       </a:lt2>
       <a:accent1>
-        <a:srgbClr val="4472C4"/>
+        <a:srgbClr val="B01513"/>
       </a:accent1>
       <a:accent2>
-        <a:srgbClr val="ED7D31"/>
+        <a:srgbClr val="EA6312"/>
       </a:accent2>
       <a:accent3>
-        <a:srgbClr val="A5A5A5"/>
+        <a:srgbClr val="E6B729"/>
       </a:accent3>
       <a:accent4>
-        <a:srgbClr val="FFC000"/>
+        <a:srgbClr val="6AAC90"/>
       </a:accent4>
       <a:accent5>
-        <a:srgbClr val="5B9BD5"/>
+        <a:srgbClr val="54849A"/>
       </a:accent5>
       <a:accent6>
-        <a:srgbClr val="70AD47"/>
+        <a:srgbClr val="9E5E9B"/>
       </a:accent6>
       <a:hlink>
-        <a:srgbClr val="0563C1"/>
+        <a:srgbClr val="58C1BA"/>
       </a:hlink>
       <a:folHlink>
-        <a:srgbClr val="954F72"/>
+        <a:srgbClr val="9DFFCB"/>
       </a:folHlink>
     </a:clrScheme>
-    <a:fontScheme name="Office">
+    <a:fontScheme name="Ion">
       <a:majorFont>
-        <a:latin typeface="Calibri Light" panose="020F0302020204030204"/>
+        <a:latin typeface="Century Gothic" panose="020B0502020202020204"/>
         <a:ea typeface=""/>
         <a:cs typeface=""/>
-        <a:font script="Jpan" typeface="游ゴシック Light"/>
+        <a:font script="Jpan" typeface="メイリオ"/>
         <a:font script="Hang" typeface="맑은 고딕"/>
-        <a:font script="Hans" typeface="等线 Light"/>
+        <a:font script="Hans" typeface="宋体"/>
         <a:font script="Hant" typeface="新細明體"/>
         <a:font script="Arab" typeface="Times New Roman"/>
         <a:font script="Hebr" typeface="Times New Roman"/>
@@ -2714,31 +5797,14 @@
         <a:font script="Viet" typeface="Times New Roman"/>
         <a:font script="Uigh" typeface="Microsoft Uighur"/>
         <a:font script="Geor" typeface="Sylfaen"/>
-        <a:font script="Armn" typeface="Arial"/>
-        <a:font script="Bugi" typeface="Leelawadee UI"/>
-        <a:font script="Bopo" typeface="Microsoft JhengHei"/>
-        <a:font script="Java" typeface="Javanese Text"/>
-        <a:font script="Lisu" typeface="Segoe UI"/>
-        <a:font script="Mymr" typeface="Myanmar Text"/>
-        <a:font script="Nkoo" typeface="Ebrima"/>
-        <a:font script="Olck" typeface="Nirmala UI"/>
-        <a:font script="Osma" typeface="Ebrima"/>
-        <a:font script="Phag" typeface="Phagspa"/>
-        <a:font script="Syrn" typeface="Estrangelo Edessa"/>
-        <a:font script="Syrj" typeface="Estrangelo Edessa"/>
-        <a:font script="Syre" typeface="Estrangelo Edessa"/>
-        <a:font script="Sora" typeface="Nirmala UI"/>
-        <a:font script="Tale" typeface="Microsoft Tai Le"/>
-        <a:font script="Talu" typeface="Microsoft New Tai Lue"/>
-        <a:font script="Tfng" typeface="Ebrima"/>
       </a:majorFont>
       <a:minorFont>
-        <a:latin typeface="Calibri" panose="020F0502020204030204"/>
+        <a:latin typeface="Century Gothic" panose="020B0502020202020204"/>
         <a:ea typeface=""/>
         <a:cs typeface=""/>
-        <a:font script="Jpan" typeface="游明朝"/>
+        <a:font script="Jpan" typeface="メイリオ"/>
         <a:font script="Hang" typeface="맑은 고딕"/>
-        <a:font script="Hans" typeface="等线"/>
+        <a:font script="Hans" typeface="宋体"/>
         <a:font script="Hant" typeface="新細明體"/>
         <a:font script="Arab" typeface="Arial"/>
         <a:font script="Hebr" typeface="Arial"/>
@@ -2766,26 +5832,9 @@
         <a:font script="Viet" typeface="Arial"/>
         <a:font script="Uigh" typeface="Microsoft Uighur"/>
         <a:font script="Geor" typeface="Sylfaen"/>
-        <a:font script="Armn" typeface="Arial"/>
-        <a:font script="Bugi" typeface="Leelawadee UI"/>
-        <a:font script="Bopo" typeface="Microsoft JhengHei"/>
-        <a:font script="Java" typeface="Javanese Text"/>
-        <a:font script="Lisu" typeface="Segoe UI"/>
-        <a:font script="Mymr" typeface="Myanmar Text"/>
-        <a:font script="Nkoo" typeface="Ebrima"/>
-        <a:font script="Olck" typeface="Nirmala UI"/>
-        <a:font script="Osma" typeface="Ebrima"/>
-        <a:font script="Phag" typeface="Phagspa"/>
-        <a:font script="Syrn" typeface="Estrangelo Edessa"/>
-        <a:font script="Syrj" typeface="Estrangelo Edessa"/>
-        <a:font script="Syre" typeface="Estrangelo Edessa"/>
-        <a:font script="Sora" typeface="Nirmala UI"/>
-        <a:font script="Tale" typeface="Microsoft Tai Le"/>
-        <a:font script="Talu" typeface="Microsoft New Tai Lue"/>
-        <a:font script="Tfng" typeface="Ebrima"/>
       </a:minorFont>
     </a:fontScheme>
-    <a:fmtScheme name="Office">
+    <a:fmtScheme name="Ion">
       <a:fillStyleLst>
         <a:solidFill>
           <a:schemeClr val="phClr"/>
@@ -2794,23 +5843,15 @@
           <a:gsLst>
             <a:gs pos="0">
               <a:schemeClr val="phClr">
-                <a:lumMod val="110000"/>
-                <a:satMod val="105000"/>
-                <a:tint val="67000"/>
-              </a:schemeClr>
-            </a:gs>
-            <a:gs pos="50000">
-              <a:schemeClr val="phClr">
-                <a:lumMod val="105000"/>
-                <a:satMod val="103000"/>
-                <a:tint val="73000"/>
+                <a:tint val="64000"/>
+                <a:lumMod val="118000"/>
               </a:schemeClr>
             </a:gs>
             <a:gs pos="100000">
               <a:schemeClr val="phClr">
-                <a:lumMod val="105000"/>
-                <a:satMod val="109000"/>
-                <a:tint val="81000"/>
+                <a:tint val="92000"/>
+                <a:alpha val="100000"/>
+                <a:lumMod val="110000"/>
               </a:schemeClr>
             </a:gs>
           </a:gsLst>
@@ -2820,23 +5861,14 @@
           <a:gsLst>
             <a:gs pos="0">
               <a:schemeClr val="phClr">
-                <a:satMod val="103000"/>
-                <a:lumMod val="102000"/>
-                <a:tint val="94000"/>
-              </a:schemeClr>
-            </a:gs>
-            <a:gs pos="50000">
-              <a:schemeClr val="phClr">
-                <a:satMod val="110000"/>
-                <a:lumMod val="100000"/>
-                <a:shade val="100000"/>
+                <a:tint val="98000"/>
+                <a:lumMod val="114000"/>
               </a:schemeClr>
             </a:gs>
             <a:gs pos="100000">
               <a:schemeClr val="phClr">
-                <a:lumMod val="99000"/>
-                <a:satMod val="120000"/>
-                <a:shade val="78000"/>
+                <a:shade val="90000"/>
+                <a:lumMod val="84000"/>
               </a:schemeClr>
             </a:gs>
           </a:gsLst>
@@ -2844,26 +5876,23 @@
         </a:gradFill>
       </a:fillStyleLst>
       <a:lnStyleLst>
-        <a:ln w="6350" cap="flat" cmpd="sng" algn="ctr">
+        <a:ln w="9525" cap="rnd" cmpd="sng" algn="ctr">
           <a:solidFill>
             <a:schemeClr val="phClr"/>
           </a:solidFill>
           <a:prstDash val="solid"/>
-          <a:miter lim="800000"/>
         </a:ln>
-        <a:ln w="12700" cap="flat" cmpd="sng" algn="ctr">
+        <a:ln w="19050" cap="rnd" cmpd="sng" algn="ctr">
           <a:solidFill>
             <a:schemeClr val="phClr"/>
           </a:solidFill>
           <a:prstDash val="solid"/>
-          <a:miter lim="800000"/>
         </a:ln>
-        <a:ln w="19050" cap="flat" cmpd="sng" algn="ctr">
+        <a:ln w="28575" cap="rnd" cmpd="sng" algn="ctr">
           <a:solidFill>
             <a:schemeClr val="phClr"/>
           </a:solidFill>
           <a:prstDash val="solid"/>
-          <a:miter lim="800000"/>
         </a:ln>
       </a:lnStyleLst>
       <a:effectStyleLst>
@@ -2871,55 +5900,80 @@
           <a:effectLst/>
         </a:effectStyle>
         <a:effectStyle>
-          <a:effectLst/>
+          <a:effectLst>
+            <a:outerShdw blurRad="38100" dist="25400" dir="5400000" rotWithShape="0">
+              <a:srgbClr val="000000">
+                <a:alpha val="45000"/>
+              </a:srgbClr>
+            </a:outerShdw>
+          </a:effectLst>
         </a:effectStyle>
         <a:effectStyle>
           <a:effectLst>
-            <a:outerShdw blurRad="57150" dist="19050" dir="5400000" algn="ctr" rotWithShape="0">
+            <a:outerShdw blurRad="63500" dist="38100" dir="5400000" rotWithShape="0">
               <a:srgbClr val="000000">
-                <a:alpha val="63000"/>
+                <a:alpha val="60000"/>
               </a:srgbClr>
             </a:outerShdw>
           </a:effectLst>
+          <a:scene3d>
+            <a:camera prst="orthographicFront">
+              <a:rot lat="0" lon="0" rev="0"/>
+            </a:camera>
+            <a:lightRig rig="threePt" dir="tl"/>
+          </a:scene3d>
+          <a:sp3d prstMaterial="plastic">
+            <a:bevelT w="0" h="0"/>
+          </a:sp3d>
         </a:effectStyle>
       </a:effectStyleLst>
       <a:bgFillStyleLst>
         <a:solidFill>
           <a:schemeClr val="phClr"/>
         </a:solidFill>
-        <a:solidFill>
-          <a:schemeClr val="phClr">
-            <a:tint val="95000"/>
-            <a:satMod val="170000"/>
-          </a:schemeClr>
-        </a:solidFill>
         <a:gradFill rotWithShape="1">
           <a:gsLst>
             <a:gs pos="0">
               <a:schemeClr val="phClr">
-                <a:tint val="93000"/>
-                <a:satMod val="150000"/>
-                <a:shade val="98000"/>
-                <a:lumMod val="102000"/>
-              </a:schemeClr>
-            </a:gs>
-            <a:gs pos="50000">
-              <a:schemeClr val="phClr">
-                <a:tint val="98000"/>
+                <a:tint val="97000"/>
+                <a:hueMod val="88000"/>
                 <a:satMod val="130000"/>
-                <a:shade val="90000"/>
-                <a:lumMod val="103000"/>
+                <a:lumMod val="124000"/>
               </a:schemeClr>
             </a:gs>
             <a:gs pos="100000">
               <a:schemeClr val="phClr">
-                <a:shade val="63000"/>
-                <a:satMod val="120000"/>
+                <a:tint val="96000"/>
+                <a:shade val="88000"/>
+                <a:hueMod val="108000"/>
+                <a:satMod val="164000"/>
+                <a:lumMod val="76000"/>
               </a:schemeClr>
             </a:gs>
           </a:gsLst>
-          <a:lin ang="5400000" scaled="0"/>
+          <a:path path="circle">
+            <a:fillToRect l="45000" t="65000" r="125000" b="100000"/>
+          </a:path>
         </a:gradFill>
+        <a:blipFill rotWithShape="1">
+          <a:blip xmlns:r="http://schemas.openxmlformats.org/officeDocument/2006/relationships" r:embed="rId1">
+            <a:duotone>
+              <a:schemeClr val="phClr">
+                <a:shade val="69000"/>
+                <a:hueMod val="108000"/>
+                <a:satMod val="164000"/>
+                <a:lumMod val="74000"/>
+              </a:schemeClr>
+              <a:schemeClr val="phClr">
+                <a:tint val="96000"/>
+                <a:hueMod val="88000"/>
+                <a:satMod val="140000"/>
+                <a:lumMod val="132000"/>
+              </a:schemeClr>
+            </a:duotone>
+          </a:blip>
+          <a:stretch/>
+        </a:blipFill>
       </a:bgFillStyleLst>
     </a:fmtScheme>
   </a:themeElements>
@@ -2927,7 +5981,7 @@
   <a:extraClrSchemeLst/>
   <a:extLst>
     <a:ext uri="{05A4C25C-085E-4340-85A3-A5531E510DB2}">
-      <thm15:themeFamily xmlns:thm15="http://schemas.microsoft.com/office/thememl/2012/main" name="Office Theme" id="{62F939B6-93AF-4DB8-9C6B-D6C7DFDC589F}" vid="{4A3C46E8-61CC-4603-A589-7422A47A8E4A}"/>
+      <thm15:themeFamily xmlns:thm15="http://schemas.microsoft.com/office/thememl/2012/main" name="Ion" id="{B8441ADB-2E43-4AF7-B97A-BD870242C6A8}" vid="{292E63A9-BB86-4E3D-B92A-7223C6510D2E}"/>
     </a:ext>
   </a:extLst>
 </a:theme>
@@ -2938,7 +5992,7 @@
 </file>
 
 <file path=customXml/itemProps1.xml><?xml version="1.0" encoding="utf-8"?>
-<ds:datastoreItem xmlns:ds="http://schemas.openxmlformats.org/officeDocument/2006/customXml" ds:itemID="{CB50246E-D3D5-48F0-BCDA-1B48682D8189}">
+<ds:datastoreItem xmlns:ds="http://schemas.openxmlformats.org/officeDocument/2006/customXml" ds:itemID="{21148A4F-D613-4518-BDD7-683D54880B1E}">
   <ds:schemaRefs>
     <ds:schemaRef ds:uri="http://schemas.openxmlformats.org/officeDocument/2006/bibliography"/>
   </ds:schemaRefs>

</xml_diff>